<commit_message>
Adjusting assesment.docx ready for draft Adding Minmap files as a png and as a MindMup file Adjusting .gitignore to remove word temporary files
</commit_message>
<xml_diff>
--- a/assesment/Documentation/assesment.docx
+++ b/assesment/Documentation/assesment.docx
@@ -5,7 +5,13 @@
     <w:sdt>
       <w:sdtPr>
         <w:rPr>
+          <w:rFonts w:eastAsiaTheme="minorHAnsi"/>
           <w:color w:val="156082" w:themeColor="accent1"/>
+          <w:kern w:val="2"/>
+          <w:sz w:val="24"/>
+          <w:szCs w:val="24"/>
+          <w:lang w:val="en-AU"/>
+          <w14:ligatures w14:val="standardContextual"/>
         </w:rPr>
         <w:id w:val="200981868"/>
         <w:docPartObj>
@@ -15,13 +21,7 @@
       </w:sdtPr>
       <w:sdtEndPr>
         <w:rPr>
-          <w:rFonts w:eastAsiaTheme="minorHAnsi"/>
           <w:color w:val="auto"/>
-          <w:kern w:val="2"/>
-          <w:sz w:val="24"/>
-          <w:szCs w:val="24"/>
-          <w:lang w:val="en-AU"/>
-          <w14:ligatures w14:val="standardContextual"/>
         </w:rPr>
       </w:sdtEndPr>
       <w:sdtContent>
@@ -251,6 +251,9 @@
           </w:r>
         </w:p>
         <w:p>
+          <w:pPr>
+            <w:jc w:val="center"/>
+          </w:pPr>
           <w:r>
             <w:br w:type="page"/>
           </w:r>
@@ -260,6 +263,15 @@
     <w:p/>
     <w:sdt>
       <w:sdtPr>
+        <w:rPr>
+          <w:rFonts w:asciiTheme="minorHAnsi" w:eastAsiaTheme="minorHAnsi" w:hAnsiTheme="minorHAnsi" w:cstheme="minorBidi"/>
+          <w:color w:val="auto"/>
+          <w:kern w:val="2"/>
+          <w:sz w:val="24"/>
+          <w:szCs w:val="24"/>
+          <w:lang w:val="en-AU"/>
+          <w14:ligatures w14:val="standardContextual"/>
+        </w:rPr>
         <w:id w:val="-11541040"/>
         <w:docPartObj>
           <w:docPartGallery w:val="Table of Contents"/>
@@ -268,16 +280,9 @@
       </w:sdtPr>
       <w:sdtEndPr>
         <w:rPr>
-          <w:rFonts w:asciiTheme="minorHAnsi" w:eastAsiaTheme="minorHAnsi" w:hAnsiTheme="minorHAnsi" w:cstheme="minorBidi"/>
           <w:b/>
           <w:bCs/>
           <w:noProof/>
-          <w:color w:val="auto"/>
-          <w:kern w:val="2"/>
-          <w:sz w:val="24"/>
-          <w:szCs w:val="24"/>
-          <w:lang w:val="en-AU"/>
-          <w14:ligatures w14:val="standardContextual"/>
         </w:rPr>
       </w:sdtEndPr>
       <w:sdtContent>
@@ -290,21 +295,591 @@
           </w:r>
         </w:p>
         <w:p>
-          <w:fldSimple w:instr=" TOC \o &quot;1-3&quot; \h \z \u ">
-            <w:r>
-              <w:rPr>
-                <w:b/>
-                <w:bCs/>
-                <w:noProof/>
-                <w:lang w:val="en-US"/>
-              </w:rPr>
-              <w:t>No table of contents entries found.</w:t>
-            </w:r>
-          </w:fldSimple>
+          <w:pPr>
+            <w:pStyle w:val="TOC1"/>
+            <w:tabs>
+              <w:tab w:val="right" w:leader="dot" w:pos="10456"/>
+            </w:tabs>
+            <w:rPr>
+              <w:rFonts w:eastAsiaTheme="minorEastAsia"/>
+              <w:noProof/>
+              <w:lang w:eastAsia="en-AU"/>
+            </w:rPr>
+          </w:pPr>
+          <w:r>
+            <w:fldChar w:fldCharType="begin"/>
+          </w:r>
+          <w:r>
+            <w:instrText xml:space="preserve"> TOC \o "1-3" \h \z \u </w:instrText>
+          </w:r>
+          <w:r>
+            <w:fldChar w:fldCharType="separate"/>
+          </w:r>
+          <w:hyperlink w:anchor="_Toc192787661" w:history="1">
+            <w:r>
+              <w:rPr>
+                <w:rStyle w:val="Hyperlink"/>
+                <w:noProof/>
+              </w:rPr>
+              <w:t>Explore</w:t>
+            </w:r>
+            <w:r>
+              <w:rPr>
+                <w:noProof/>
+                <w:webHidden/>
+              </w:rPr>
+              <w:tab/>
+            </w:r>
+            <w:r>
+              <w:rPr>
+                <w:noProof/>
+                <w:webHidden/>
+              </w:rPr>
+              <w:fldChar w:fldCharType="begin"/>
+            </w:r>
+            <w:r>
+              <w:rPr>
+                <w:noProof/>
+                <w:webHidden/>
+              </w:rPr>
+              <w:instrText xml:space="preserve"> PAGEREF _Toc192787661 \h </w:instrText>
+            </w:r>
+            <w:r>
+              <w:rPr>
+                <w:noProof/>
+                <w:webHidden/>
+              </w:rPr>
+            </w:r>
+            <w:r>
+              <w:rPr>
+                <w:noProof/>
+                <w:webHidden/>
+              </w:rPr>
+              <w:fldChar w:fldCharType="separate"/>
+            </w:r>
+            <w:r>
+              <w:rPr>
+                <w:noProof/>
+                <w:webHidden/>
+              </w:rPr>
+              <w:t>2</w:t>
+            </w:r>
+            <w:r>
+              <w:rPr>
+                <w:noProof/>
+                <w:webHidden/>
+              </w:rPr>
+              <w:fldChar w:fldCharType="end"/>
+            </w:r>
+          </w:hyperlink>
+        </w:p>
+        <w:p>
+          <w:pPr>
+            <w:pStyle w:val="TOC2"/>
+            <w:tabs>
+              <w:tab w:val="right" w:leader="dot" w:pos="10456"/>
+            </w:tabs>
+            <w:rPr>
+              <w:rFonts w:eastAsiaTheme="minorEastAsia"/>
+              <w:noProof/>
+              <w:lang w:eastAsia="en-AU"/>
+            </w:rPr>
+          </w:pPr>
+          <w:hyperlink w:anchor="_Toc192787662" w:history="1">
+            <w:r>
+              <w:rPr>
+                <w:rStyle w:val="Hyperlink"/>
+                <w:noProof/>
+              </w:rPr>
+              <w:t>Summary</w:t>
+            </w:r>
+            <w:r>
+              <w:rPr>
+                <w:noProof/>
+                <w:webHidden/>
+              </w:rPr>
+              <w:tab/>
+            </w:r>
+            <w:r>
+              <w:rPr>
+                <w:noProof/>
+                <w:webHidden/>
+              </w:rPr>
+              <w:fldChar w:fldCharType="begin"/>
+            </w:r>
+            <w:r>
+              <w:rPr>
+                <w:noProof/>
+                <w:webHidden/>
+              </w:rPr>
+              <w:instrText xml:space="preserve"> PAGEREF _Toc192787662 \h </w:instrText>
+            </w:r>
+            <w:r>
+              <w:rPr>
+                <w:noProof/>
+                <w:webHidden/>
+              </w:rPr>
+            </w:r>
+            <w:r>
+              <w:rPr>
+                <w:noProof/>
+                <w:webHidden/>
+              </w:rPr>
+              <w:fldChar w:fldCharType="separate"/>
+            </w:r>
+            <w:r>
+              <w:rPr>
+                <w:noProof/>
+                <w:webHidden/>
+              </w:rPr>
+              <w:t>2</w:t>
+            </w:r>
+            <w:r>
+              <w:rPr>
+                <w:noProof/>
+                <w:webHidden/>
+              </w:rPr>
+              <w:fldChar w:fldCharType="end"/>
+            </w:r>
+          </w:hyperlink>
+        </w:p>
+        <w:p>
+          <w:pPr>
+            <w:pStyle w:val="TOC2"/>
+            <w:tabs>
+              <w:tab w:val="right" w:leader="dot" w:pos="10456"/>
+            </w:tabs>
+            <w:rPr>
+              <w:rFonts w:eastAsiaTheme="minorEastAsia"/>
+              <w:noProof/>
+              <w:lang w:eastAsia="en-AU"/>
+            </w:rPr>
+          </w:pPr>
+          <w:hyperlink w:anchor="_Toc192787663" w:history="1">
+            <w:r>
+              <w:rPr>
+                <w:rStyle w:val="Hyperlink"/>
+                <w:noProof/>
+              </w:rPr>
+              <w:t>Brainstorming Mind Map</w:t>
+            </w:r>
+            <w:r>
+              <w:rPr>
+                <w:noProof/>
+                <w:webHidden/>
+              </w:rPr>
+              <w:tab/>
+            </w:r>
+            <w:r>
+              <w:rPr>
+                <w:noProof/>
+                <w:webHidden/>
+              </w:rPr>
+              <w:fldChar w:fldCharType="begin"/>
+            </w:r>
+            <w:r>
+              <w:rPr>
+                <w:noProof/>
+                <w:webHidden/>
+              </w:rPr>
+              <w:instrText xml:space="preserve"> PAGEREF _Toc192787663 \h </w:instrText>
+            </w:r>
+            <w:r>
+              <w:rPr>
+                <w:noProof/>
+                <w:webHidden/>
+              </w:rPr>
+            </w:r>
+            <w:r>
+              <w:rPr>
+                <w:noProof/>
+                <w:webHidden/>
+              </w:rPr>
+              <w:fldChar w:fldCharType="separate"/>
+            </w:r>
+            <w:r>
+              <w:rPr>
+                <w:noProof/>
+                <w:webHidden/>
+              </w:rPr>
+              <w:t>2</w:t>
+            </w:r>
+            <w:r>
+              <w:rPr>
+                <w:noProof/>
+                <w:webHidden/>
+              </w:rPr>
+              <w:fldChar w:fldCharType="end"/>
+            </w:r>
+          </w:hyperlink>
+        </w:p>
+        <w:p>
+          <w:pPr>
+            <w:pStyle w:val="TOC2"/>
+            <w:tabs>
+              <w:tab w:val="right" w:leader="dot" w:pos="10456"/>
+            </w:tabs>
+            <w:rPr>
+              <w:rFonts w:eastAsiaTheme="minorEastAsia"/>
+              <w:noProof/>
+              <w:lang w:eastAsia="en-AU"/>
+            </w:rPr>
+          </w:pPr>
+          <w:hyperlink w:anchor="_Toc192787664" w:history="1">
+            <w:r>
+              <w:rPr>
+                <w:rStyle w:val="Hyperlink"/>
+                <w:noProof/>
+              </w:rPr>
+              <w:t>Criteria</w:t>
+            </w:r>
+            <w:r>
+              <w:rPr>
+                <w:noProof/>
+                <w:webHidden/>
+              </w:rPr>
+              <w:tab/>
+            </w:r>
+            <w:r>
+              <w:rPr>
+                <w:noProof/>
+                <w:webHidden/>
+              </w:rPr>
+              <w:fldChar w:fldCharType="begin"/>
+            </w:r>
+            <w:r>
+              <w:rPr>
+                <w:noProof/>
+                <w:webHidden/>
+              </w:rPr>
+              <w:instrText xml:space="preserve"> PAGEREF _Toc192787664 \h </w:instrText>
+            </w:r>
+            <w:r>
+              <w:rPr>
+                <w:noProof/>
+                <w:webHidden/>
+              </w:rPr>
+            </w:r>
+            <w:r>
+              <w:rPr>
+                <w:noProof/>
+                <w:webHidden/>
+              </w:rPr>
+              <w:fldChar w:fldCharType="separate"/>
+            </w:r>
+            <w:r>
+              <w:rPr>
+                <w:noProof/>
+                <w:webHidden/>
+              </w:rPr>
+              <w:t>2</w:t>
+            </w:r>
+            <w:r>
+              <w:rPr>
+                <w:noProof/>
+                <w:webHidden/>
+              </w:rPr>
+              <w:fldChar w:fldCharType="end"/>
+            </w:r>
+          </w:hyperlink>
+        </w:p>
+        <w:p>
+          <w:pPr>
+            <w:pStyle w:val="TOC2"/>
+            <w:tabs>
+              <w:tab w:val="right" w:leader="dot" w:pos="10456"/>
+            </w:tabs>
+            <w:rPr>
+              <w:rFonts w:eastAsiaTheme="minorEastAsia"/>
+              <w:noProof/>
+              <w:lang w:eastAsia="en-AU"/>
+            </w:rPr>
+          </w:pPr>
+          <w:hyperlink w:anchor="_Toc192787665" w:history="1">
+            <w:r>
+              <w:rPr>
+                <w:rStyle w:val="Hyperlink"/>
+                <w:noProof/>
+              </w:rPr>
+              <w:t>Research</w:t>
+            </w:r>
+            <w:r>
+              <w:rPr>
+                <w:noProof/>
+                <w:webHidden/>
+              </w:rPr>
+              <w:tab/>
+            </w:r>
+            <w:r>
+              <w:rPr>
+                <w:noProof/>
+                <w:webHidden/>
+              </w:rPr>
+              <w:fldChar w:fldCharType="begin"/>
+            </w:r>
+            <w:r>
+              <w:rPr>
+                <w:noProof/>
+                <w:webHidden/>
+              </w:rPr>
+              <w:instrText xml:space="preserve"> PAGEREF _Toc192787665 \h </w:instrText>
+            </w:r>
+            <w:r>
+              <w:rPr>
+                <w:noProof/>
+                <w:webHidden/>
+              </w:rPr>
+            </w:r>
+            <w:r>
+              <w:rPr>
+                <w:noProof/>
+                <w:webHidden/>
+              </w:rPr>
+              <w:fldChar w:fldCharType="separate"/>
+            </w:r>
+            <w:r>
+              <w:rPr>
+                <w:noProof/>
+                <w:webHidden/>
+              </w:rPr>
+              <w:t>2</w:t>
+            </w:r>
+            <w:r>
+              <w:rPr>
+                <w:noProof/>
+                <w:webHidden/>
+              </w:rPr>
+              <w:fldChar w:fldCharType="end"/>
+            </w:r>
+          </w:hyperlink>
+        </w:p>
+        <w:p>
+          <w:pPr>
+            <w:pStyle w:val="TOC1"/>
+            <w:tabs>
+              <w:tab w:val="right" w:leader="dot" w:pos="10456"/>
+            </w:tabs>
+            <w:rPr>
+              <w:rFonts w:eastAsiaTheme="minorEastAsia"/>
+              <w:noProof/>
+              <w:lang w:eastAsia="en-AU"/>
+            </w:rPr>
+          </w:pPr>
+          <w:hyperlink w:anchor="_Toc192787666" w:history="1">
+            <w:r>
+              <w:rPr>
+                <w:rStyle w:val="Hyperlink"/>
+                <w:noProof/>
+              </w:rPr>
+              <w:t>Develop</w:t>
+            </w:r>
+            <w:r>
+              <w:rPr>
+                <w:noProof/>
+                <w:webHidden/>
+              </w:rPr>
+              <w:tab/>
+            </w:r>
+            <w:r>
+              <w:rPr>
+                <w:noProof/>
+                <w:webHidden/>
+              </w:rPr>
+              <w:fldChar w:fldCharType="begin"/>
+            </w:r>
+            <w:r>
+              <w:rPr>
+                <w:noProof/>
+                <w:webHidden/>
+              </w:rPr>
+              <w:instrText xml:space="preserve"> PAGEREF _Toc192787666 \h </w:instrText>
+            </w:r>
+            <w:r>
+              <w:rPr>
+                <w:noProof/>
+                <w:webHidden/>
+              </w:rPr>
+            </w:r>
+            <w:r>
+              <w:rPr>
+                <w:noProof/>
+                <w:webHidden/>
+              </w:rPr>
+              <w:fldChar w:fldCharType="separate"/>
+            </w:r>
+            <w:r>
+              <w:rPr>
+                <w:noProof/>
+                <w:webHidden/>
+              </w:rPr>
+              <w:t>3</w:t>
+            </w:r>
+            <w:r>
+              <w:rPr>
+                <w:noProof/>
+                <w:webHidden/>
+              </w:rPr>
+              <w:fldChar w:fldCharType="end"/>
+            </w:r>
+          </w:hyperlink>
+        </w:p>
+        <w:p>
+          <w:pPr>
+            <w:pStyle w:val="TOC1"/>
+            <w:tabs>
+              <w:tab w:val="right" w:leader="dot" w:pos="10456"/>
+            </w:tabs>
+            <w:rPr>
+              <w:rFonts w:eastAsiaTheme="minorEastAsia"/>
+              <w:noProof/>
+              <w:lang w:eastAsia="en-AU"/>
+            </w:rPr>
+          </w:pPr>
+          <w:hyperlink w:anchor="_Toc192787667" w:history="1">
+            <w:r>
+              <w:rPr>
+                <w:rStyle w:val="Hyperlink"/>
+                <w:noProof/>
+              </w:rPr>
+              <w:t>Generate</w:t>
+            </w:r>
+            <w:r>
+              <w:rPr>
+                <w:noProof/>
+                <w:webHidden/>
+              </w:rPr>
+              <w:tab/>
+            </w:r>
+            <w:r>
+              <w:rPr>
+                <w:noProof/>
+                <w:webHidden/>
+              </w:rPr>
+              <w:fldChar w:fldCharType="begin"/>
+            </w:r>
+            <w:r>
+              <w:rPr>
+                <w:noProof/>
+                <w:webHidden/>
+              </w:rPr>
+              <w:instrText xml:space="preserve"> PAGEREF _Toc192787667 \h </w:instrText>
+            </w:r>
+            <w:r>
+              <w:rPr>
+                <w:noProof/>
+                <w:webHidden/>
+              </w:rPr>
+            </w:r>
+            <w:r>
+              <w:rPr>
+                <w:noProof/>
+                <w:webHidden/>
+              </w:rPr>
+              <w:fldChar w:fldCharType="separate"/>
+            </w:r>
+            <w:r>
+              <w:rPr>
+                <w:noProof/>
+                <w:webHidden/>
+              </w:rPr>
+              <w:t>4</w:t>
+            </w:r>
+            <w:r>
+              <w:rPr>
+                <w:noProof/>
+                <w:webHidden/>
+              </w:rPr>
+              <w:fldChar w:fldCharType="end"/>
+            </w:r>
+          </w:hyperlink>
+        </w:p>
+        <w:p>
+          <w:pPr>
+            <w:pStyle w:val="TOC1"/>
+            <w:tabs>
+              <w:tab w:val="right" w:leader="dot" w:pos="10456"/>
+            </w:tabs>
+            <w:rPr>
+              <w:rFonts w:eastAsiaTheme="minorEastAsia"/>
+              <w:noProof/>
+              <w:lang w:eastAsia="en-AU"/>
+            </w:rPr>
+          </w:pPr>
+          <w:hyperlink w:anchor="_Toc192787668" w:history="1">
+            <w:r>
+              <w:rPr>
+                <w:rStyle w:val="Hyperlink"/>
+                <w:noProof/>
+              </w:rPr>
+              <w:t>Evaluate</w:t>
+            </w:r>
+            <w:r>
+              <w:rPr>
+                <w:noProof/>
+                <w:webHidden/>
+              </w:rPr>
+              <w:tab/>
+            </w:r>
+            <w:r>
+              <w:rPr>
+                <w:noProof/>
+                <w:webHidden/>
+              </w:rPr>
+              <w:fldChar w:fldCharType="begin"/>
+            </w:r>
+            <w:r>
+              <w:rPr>
+                <w:noProof/>
+                <w:webHidden/>
+              </w:rPr>
+              <w:instrText xml:space="preserve"> PAGEREF _Toc192787668 \h </w:instrText>
+            </w:r>
+            <w:r>
+              <w:rPr>
+                <w:noProof/>
+                <w:webHidden/>
+              </w:rPr>
+            </w:r>
+            <w:r>
+              <w:rPr>
+                <w:noProof/>
+                <w:webHidden/>
+              </w:rPr>
+              <w:fldChar w:fldCharType="separate"/>
+            </w:r>
+            <w:r>
+              <w:rPr>
+                <w:noProof/>
+                <w:webHidden/>
+              </w:rPr>
+              <w:t>5</w:t>
+            </w:r>
+            <w:r>
+              <w:rPr>
+                <w:noProof/>
+                <w:webHidden/>
+              </w:rPr>
+              <w:fldChar w:fldCharType="end"/>
+            </w:r>
+          </w:hyperlink>
+        </w:p>
+        <w:p>
+          <w:r>
+            <w:rPr>
+              <w:b/>
+              <w:bCs/>
+              <w:noProof/>
+              <w:lang w:val="en-US"/>
+            </w:rPr>
+            <w:fldChar w:fldCharType="end"/>
+          </w:r>
         </w:p>
       </w:sdtContent>
     </w:sdt>
     <w:p>
+      <w:pPr>
+        <w:jc w:val="center"/>
+      </w:pPr>
       <w:r>
         <w:br w:type="page"/>
       </w:r>
@@ -313,24 +888,1007 @@
       <w:pPr>
         <w:pStyle w:val="Heading1"/>
       </w:pPr>
+      <w:bookmarkStart w:id="0" w:name="_Toc192787661"/>
       <w:r>
         <w:lastRenderedPageBreak/>
         <w:t>Explore</w:t>
       </w:r>
+      <w:bookmarkEnd w:id="0"/>
     </w:p>
     <w:p>
       <w:pPr>
         <w:pStyle w:val="Heading2"/>
       </w:pPr>
+      <w:bookmarkStart w:id="1" w:name="_Toc192787662"/>
+      <w:r>
+        <w:t>Summary</w:t>
+      </w:r>
+      <w:bookmarkEnd w:id="1"/>
+    </w:p>
+    <w:p>
+      <w:pPr>
+        <w:rPr>
+          <w:sz w:val="22"/>
+          <w:szCs w:val="22"/>
+        </w:rPr>
+      </w:pPr>
+      <w:r>
+        <w:rPr>
+          <w:sz w:val="22"/>
+          <w:szCs w:val="22"/>
+        </w:rPr>
+        <w:t>My task is to create a python game using python with pygame. The goal of this game is to take the player on a journey, which can be any journey whether that be to travel the world or just to get home, but this journey should keep the reader entertained</w:t>
+      </w:r>
+      <w:r>
+        <w:rPr>
+          <w:sz w:val="22"/>
+          <w:szCs w:val="22"/>
+        </w:rPr>
+        <w:t xml:space="preserve"> and should be engaging</w:t>
+      </w:r>
+      <w:r>
+        <w:rPr>
+          <w:sz w:val="22"/>
+          <w:szCs w:val="22"/>
+        </w:rPr>
+        <w:t>.</w:t>
+      </w:r>
+    </w:p>
+    <w:p>
+      <w:pPr>
+        <w:pStyle w:val="Heading2"/>
+      </w:pPr>
+      <w:bookmarkStart w:id="2" w:name="_Toc192787663"/>
       <w:r>
         <w:t>Brainstorming</w:t>
+      </w:r>
+      <w:r>
+        <w:t xml:space="preserve"> Mind Map</w:t>
+      </w:r>
+      <w:bookmarkEnd w:id="2"/>
+    </w:p>
+    <w:p>
+      <w:r>
+        <w:t xml:space="preserve"> </w:t>
+      </w:r>
+      <w:r>
+        <w:rPr>
+          <w:noProof/>
+        </w:rPr>
+        <w:drawing>
+          <wp:inline distT="0" distB="0" distL="0" distR="0" wp14:anchorId="2615A177" wp14:editId="7423F040">
+            <wp:extent cx="2719542" cy="2392136"/>
+            <wp:effectExtent l="0" t="0" r="5080" b="8255"/>
+            <wp:docPr id="1606004425" name="Picture 1"/>
+            <wp:cNvGraphicFramePr>
+              <a:graphicFrameLocks xmlns:a="http://schemas.openxmlformats.org/drawingml/2006/main" noChangeAspect="1"/>
+            </wp:cNvGraphicFramePr>
+            <a:graphic xmlns:a="http://schemas.openxmlformats.org/drawingml/2006/main">
+              <a:graphicData uri="http://schemas.openxmlformats.org/drawingml/2006/picture">
+                <pic:pic xmlns:pic="http://schemas.openxmlformats.org/drawingml/2006/picture">
+                  <pic:nvPicPr>
+                    <pic:cNvPr id="0" name="Picture 1"/>
+                    <pic:cNvPicPr>
+                      <a:picLocks noChangeAspect="1" noChangeArrowheads="1"/>
+                    </pic:cNvPicPr>
+                  </pic:nvPicPr>
+                  <pic:blipFill>
+                    <a:blip r:embed="rId7" cstate="print">
+                      <a:extLst>
+                        <a:ext uri="{28A0092B-C50C-407E-A947-70E740481C1C}">
+                          <a14:useLocalDpi xmlns:a14="http://schemas.microsoft.com/office/drawing/2010/main" val="0"/>
+                        </a:ext>
+                      </a:extLst>
+                    </a:blip>
+                    <a:srcRect/>
+                    <a:stretch>
+                      <a:fillRect/>
+                    </a:stretch>
+                  </pic:blipFill>
+                  <pic:spPr bwMode="auto">
+                    <a:xfrm>
+                      <a:off x="0" y="0"/>
+                      <a:ext cx="2735222" cy="2405928"/>
+                    </a:xfrm>
+                    <a:prstGeom prst="rect">
+                      <a:avLst/>
+                    </a:prstGeom>
+                    <a:noFill/>
+                    <a:ln>
+                      <a:noFill/>
+                    </a:ln>
+                  </pic:spPr>
+                </pic:pic>
+              </a:graphicData>
+            </a:graphic>
+          </wp:inline>
+        </w:drawing>
+      </w:r>
+    </w:p>
+    <w:p>
+      <w:pPr>
+        <w:pStyle w:val="Heading2"/>
+      </w:pPr>
+      <w:bookmarkStart w:id="3" w:name="_Toc192787664"/>
+      <w:r>
+        <w:t>Criteria</w:t>
+      </w:r>
+      <w:bookmarkEnd w:id="3"/>
+    </w:p>
+    <w:p>
+      <w:pPr>
+        <w:rPr>
+          <w:sz w:val="22"/>
+          <w:szCs w:val="22"/>
+        </w:rPr>
+      </w:pPr>
+      <w:r>
+        <w:rPr>
+          <w:sz w:val="22"/>
+          <w:szCs w:val="22"/>
+        </w:rPr>
+        <w:t xml:space="preserve">I am going to develop some criteria to ensure that my game has a certain level of entertainment and look to it, </w:t>
+      </w:r>
+      <w:r>
+        <w:rPr>
+          <w:sz w:val="22"/>
+          <w:szCs w:val="22"/>
+        </w:rPr>
+        <w:t>these</w:t>
+      </w:r>
+      <w:r>
+        <w:rPr>
+          <w:sz w:val="22"/>
+          <w:szCs w:val="22"/>
+        </w:rPr>
+        <w:t xml:space="preserve"> criteria are going to be:</w:t>
+      </w:r>
+    </w:p>
+    <w:tbl>
+      <w:tblPr>
+        <w:tblStyle w:val="TableGrid"/>
+        <w:tblW w:w="11041" w:type="dxa"/>
+        <w:tblLook w:val="04A0" w:firstRow="1" w:lastRow="0" w:firstColumn="1" w:lastColumn="0" w:noHBand="0" w:noVBand="1"/>
+      </w:tblPr>
+      <w:tblGrid>
+        <w:gridCol w:w="3633"/>
+        <w:gridCol w:w="3497"/>
+        <w:gridCol w:w="3911"/>
+      </w:tblGrid>
+      <w:tr>
+        <w:tc>
+          <w:tcPr>
+            <w:tcW w:w="3633" w:type="dxa"/>
+            <w:shd w:val="clear" w:color="auto" w:fill="A6A6A6" w:themeFill="background1" w:themeFillShade="A6"/>
+          </w:tcPr>
+          <w:p>
+            <w:r>
+              <w:t>Must Have</w:t>
+            </w:r>
+          </w:p>
+        </w:tc>
+        <w:tc>
+          <w:tcPr>
+            <w:tcW w:w="3497" w:type="dxa"/>
+            <w:shd w:val="clear" w:color="auto" w:fill="A6A6A6" w:themeFill="background1" w:themeFillShade="A6"/>
+          </w:tcPr>
+          <w:p>
+            <w:r>
+              <w:t>Should Have</w:t>
+            </w:r>
+          </w:p>
+        </w:tc>
+        <w:tc>
+          <w:tcPr>
+            <w:tcW w:w="3911" w:type="dxa"/>
+            <w:shd w:val="clear" w:color="auto" w:fill="A6A6A6" w:themeFill="background1" w:themeFillShade="A6"/>
+          </w:tcPr>
+          <w:p>
+            <w:r>
+              <w:t>Must Not Have</w:t>
+            </w:r>
+          </w:p>
+        </w:tc>
+      </w:tr>
+      <w:tr>
+        <w:tc>
+          <w:tcPr>
+            <w:tcW w:w="3633" w:type="dxa"/>
+          </w:tcPr>
+          <w:p>
+            <w:pPr>
+              <w:rPr>
+                <w:sz w:val="22"/>
+                <w:szCs w:val="22"/>
+              </w:rPr>
+            </w:pPr>
+            <w:r>
+              <w:rPr>
+                <w:sz w:val="22"/>
+                <w:szCs w:val="22"/>
+              </w:rPr>
+              <w:t>The player must be able to control the character for at least 70% of the game</w:t>
+            </w:r>
+          </w:p>
+        </w:tc>
+        <w:tc>
+          <w:tcPr>
+            <w:tcW w:w="3497" w:type="dxa"/>
+          </w:tcPr>
+          <w:p>
+            <w:pPr>
+              <w:rPr>
+                <w:sz w:val="22"/>
+                <w:szCs w:val="22"/>
+              </w:rPr>
+            </w:pPr>
+            <w:r>
+              <w:rPr>
+                <w:sz w:val="22"/>
+                <w:szCs w:val="22"/>
+              </w:rPr>
+              <w:t>The game should have good assets (art)</w:t>
+            </w:r>
+          </w:p>
+        </w:tc>
+        <w:tc>
+          <w:tcPr>
+            <w:tcW w:w="3911" w:type="dxa"/>
+          </w:tcPr>
+          <w:p>
+            <w:pPr>
+              <w:rPr>
+                <w:sz w:val="22"/>
+                <w:szCs w:val="22"/>
+              </w:rPr>
+            </w:pPr>
+            <w:r>
+              <w:rPr>
+                <w:sz w:val="22"/>
+                <w:szCs w:val="22"/>
+              </w:rPr>
+              <w:t xml:space="preserve">The game must not have many </w:t>
+            </w:r>
+            <w:proofErr w:type="gramStart"/>
+            <w:r>
+              <w:rPr>
+                <w:sz w:val="22"/>
+                <w:szCs w:val="22"/>
+              </w:rPr>
+              <w:t>game</w:t>
+            </w:r>
+            <w:proofErr w:type="gramEnd"/>
+            <w:r>
+              <w:rPr>
+                <w:sz w:val="22"/>
+                <w:szCs w:val="22"/>
+              </w:rPr>
+              <w:t xml:space="preserve"> breaking bugs (This would ruin the players immersion and experience)</w:t>
+            </w:r>
+          </w:p>
+        </w:tc>
+      </w:tr>
+      <w:tr>
+        <w:tc>
+          <w:tcPr>
+            <w:tcW w:w="3633" w:type="dxa"/>
+          </w:tcPr>
+          <w:p>
+            <w:pPr>
+              <w:rPr>
+                <w:sz w:val="22"/>
+                <w:szCs w:val="22"/>
+              </w:rPr>
+            </w:pPr>
+            <w:r>
+              <w:rPr>
+                <w:sz w:val="22"/>
+                <w:szCs w:val="22"/>
+              </w:rPr>
+              <w:t>The game must have the theme of Journey</w:t>
+            </w:r>
+          </w:p>
+        </w:tc>
+        <w:tc>
+          <w:tcPr>
+            <w:tcW w:w="3497" w:type="dxa"/>
+          </w:tcPr>
+          <w:p>
+            <w:pPr>
+              <w:rPr>
+                <w:sz w:val="22"/>
+                <w:szCs w:val="22"/>
+              </w:rPr>
+            </w:pPr>
+            <w:r>
+              <w:rPr>
+                <w:sz w:val="22"/>
+                <w:szCs w:val="22"/>
+              </w:rPr>
+              <w:t xml:space="preserve">The game </w:t>
+            </w:r>
+            <w:r>
+              <w:rPr>
+                <w:sz w:val="22"/>
+                <w:szCs w:val="22"/>
+              </w:rPr>
+              <w:t>should be intuitive and easy to use with little to no text</w:t>
+            </w:r>
+          </w:p>
+        </w:tc>
+        <w:tc>
+          <w:tcPr>
+            <w:tcW w:w="3911" w:type="dxa"/>
+          </w:tcPr>
+          <w:p>
+            <w:pPr>
+              <w:rPr>
+                <w:sz w:val="22"/>
+                <w:szCs w:val="22"/>
+              </w:rPr>
+            </w:pPr>
+            <w:r>
+              <w:rPr>
+                <w:sz w:val="22"/>
+                <w:szCs w:val="22"/>
+              </w:rPr>
+              <w:t xml:space="preserve">The game must not include anything that would </w:t>
+            </w:r>
+            <w:r>
+              <w:rPr>
+                <w:sz w:val="22"/>
+                <w:szCs w:val="22"/>
+              </w:rPr>
+              <w:t>break the players immersion</w:t>
+            </w:r>
+          </w:p>
+        </w:tc>
+      </w:tr>
+      <w:tr>
+        <w:tc>
+          <w:tcPr>
+            <w:tcW w:w="3633" w:type="dxa"/>
+          </w:tcPr>
+          <w:p>
+            <w:pPr>
+              <w:rPr>
+                <w:sz w:val="22"/>
+                <w:szCs w:val="22"/>
+              </w:rPr>
+            </w:pPr>
+            <w:r>
+              <w:rPr>
+                <w:sz w:val="22"/>
+                <w:szCs w:val="22"/>
+              </w:rPr>
+              <w:t>The game must include challenges that the player must overcome</w:t>
+            </w:r>
+          </w:p>
+        </w:tc>
+        <w:tc>
+          <w:tcPr>
+            <w:tcW w:w="3497" w:type="dxa"/>
+          </w:tcPr>
+          <w:p>
+            <w:pPr>
+              <w:rPr>
+                <w:sz w:val="22"/>
+                <w:szCs w:val="22"/>
+              </w:rPr>
+            </w:pPr>
+            <w:r>
+              <w:rPr>
+                <w:sz w:val="22"/>
+                <w:szCs w:val="22"/>
+              </w:rPr>
+              <w:t xml:space="preserve">Should be targeted to an audience between </w:t>
+            </w:r>
+            <w:r>
+              <w:rPr>
+                <w:sz w:val="22"/>
+                <w:szCs w:val="22"/>
+              </w:rPr>
+              <w:t>18-22</w:t>
+            </w:r>
+          </w:p>
+        </w:tc>
+        <w:tc>
+          <w:tcPr>
+            <w:tcW w:w="3911" w:type="dxa"/>
+          </w:tcPr>
+          <w:p>
+            <w:pPr>
+              <w:rPr>
+                <w:sz w:val="22"/>
+                <w:szCs w:val="22"/>
+              </w:rPr>
+            </w:pPr>
+            <w:r>
+              <w:rPr>
+                <w:sz w:val="22"/>
+                <w:szCs w:val="22"/>
+              </w:rPr>
+              <w:t xml:space="preserve">Must not </w:t>
+            </w:r>
+            <w:r>
+              <w:rPr>
+                <w:b/>
+                <w:bCs/>
+                <w:sz w:val="22"/>
+                <w:szCs w:val="22"/>
+              </w:rPr>
+              <w:t>TODO</w:t>
+            </w:r>
+          </w:p>
+        </w:tc>
+      </w:tr>
+    </w:tbl>
+    <w:p>
+      <w:pPr>
+        <w:pStyle w:val="Heading2"/>
+      </w:pPr>
+      <w:bookmarkStart w:id="4" w:name="_Toc192787665"/>
+      <w:r>
+        <w:t>Research</w:t>
+      </w:r>
+      <w:bookmarkEnd w:id="4"/>
+    </w:p>
+    <w:p>
+      <w:pPr>
+        <w:rPr>
+          <w:sz w:val="22"/>
+          <w:szCs w:val="22"/>
+        </w:rPr>
+      </w:pPr>
+      <w:r>
+        <w:rPr>
+          <w:sz w:val="22"/>
+          <w:szCs w:val="22"/>
+        </w:rPr>
+        <w:t xml:space="preserve">Through my research I have found that there are multiple different genres of games </w:t>
+      </w:r>
+      <w:sdt>
+        <w:sdtPr>
+          <w:rPr>
+            <w:sz w:val="22"/>
+            <w:szCs w:val="22"/>
+          </w:rPr>
+          <w:id w:val="-697614229"/>
+          <w:citation/>
+        </w:sdtPr>
+        <w:sdtContent>
+          <w:r>
+            <w:rPr>
+              <w:sz w:val="22"/>
+              <w:szCs w:val="22"/>
+            </w:rPr>
+            <w:fldChar w:fldCharType="begin"/>
+          </w:r>
+          <w:r>
+            <w:rPr>
+              <w:sz w:val="22"/>
+              <w:szCs w:val="22"/>
+            </w:rPr>
+            <w:instrText xml:space="preserve">CITATION Wik25 \l 3081 </w:instrText>
+          </w:r>
+          <w:r>
+            <w:rPr>
+              <w:sz w:val="22"/>
+              <w:szCs w:val="22"/>
+            </w:rPr>
+            <w:fldChar w:fldCharType="separate"/>
+          </w:r>
+          <w:r>
+            <w:rPr>
+              <w:noProof/>
+              <w:sz w:val="22"/>
+              <w:szCs w:val="22"/>
+            </w:rPr>
+            <w:t>(Contributors, List of Video Game Genres, 2025)</w:t>
+          </w:r>
+          <w:r>
+            <w:rPr>
+              <w:sz w:val="22"/>
+              <w:szCs w:val="22"/>
+            </w:rPr>
+            <w:fldChar w:fldCharType="end"/>
+          </w:r>
+        </w:sdtContent>
+      </w:sdt>
+      <w:r>
+        <w:rPr>
+          <w:sz w:val="22"/>
+          <w:szCs w:val="22"/>
+        </w:rPr>
+        <w:t xml:space="preserve">, I have chosen to make a </w:t>
+      </w:r>
+      <w:r>
+        <w:rPr>
+          <w:sz w:val="22"/>
+          <w:szCs w:val="22"/>
+        </w:rPr>
+        <w:t>platformer game, specifically the subgenres of run-and-gun, and puzzle platformers</w:t>
+      </w:r>
+      <w:sdt>
+        <w:sdtPr>
+          <w:rPr>
+            <w:sz w:val="22"/>
+            <w:szCs w:val="22"/>
+          </w:rPr>
+          <w:id w:val="-152454983"/>
+          <w:citation/>
+        </w:sdtPr>
+        <w:sdtContent>
+          <w:r>
+            <w:rPr>
+              <w:sz w:val="22"/>
+              <w:szCs w:val="22"/>
+            </w:rPr>
+            <w:fldChar w:fldCharType="begin"/>
+          </w:r>
+          <w:r>
+            <w:rPr>
+              <w:sz w:val="22"/>
+              <w:szCs w:val="22"/>
+            </w:rPr>
+            <w:instrText xml:space="preserve"> CITATION Con25 \l 3081 </w:instrText>
+          </w:r>
+          <w:r>
+            <w:rPr>
+              <w:sz w:val="22"/>
+              <w:szCs w:val="22"/>
+            </w:rPr>
+            <w:fldChar w:fldCharType="separate"/>
+          </w:r>
+          <w:r>
+            <w:rPr>
+              <w:noProof/>
+              <w:sz w:val="22"/>
+              <w:szCs w:val="22"/>
+            </w:rPr>
+            <w:t xml:space="preserve"> (Contributors, Platformer, 2025)</w:t>
+          </w:r>
+          <w:r>
+            <w:rPr>
+              <w:sz w:val="22"/>
+              <w:szCs w:val="22"/>
+            </w:rPr>
+            <w:fldChar w:fldCharType="end"/>
+          </w:r>
+        </w:sdtContent>
+      </w:sdt>
+      <w:r>
+        <w:rPr>
+          <w:sz w:val="22"/>
+          <w:szCs w:val="22"/>
+        </w:rPr>
+        <w:t xml:space="preserve">. This genre has been picked as it is a simple game that can be very fun, take, for example, Ori and the Will of the Wisps, this is an Action/adventure platformer </w:t>
+      </w:r>
+      <w:sdt>
+        <w:sdtPr>
+          <w:rPr>
+            <w:sz w:val="22"/>
+            <w:szCs w:val="22"/>
+          </w:rPr>
+          <w:id w:val="-592713133"/>
+          <w:citation/>
+        </w:sdtPr>
+        <w:sdtContent>
+          <w:r>
+            <w:rPr>
+              <w:sz w:val="22"/>
+              <w:szCs w:val="22"/>
+            </w:rPr>
+            <w:fldChar w:fldCharType="begin"/>
+          </w:r>
+          <w:r>
+            <w:rPr>
+              <w:sz w:val="22"/>
+              <w:szCs w:val="22"/>
+            </w:rPr>
+            <w:instrText xml:space="preserve">CITATION Orind \l 3081 </w:instrText>
+          </w:r>
+          <w:r>
+            <w:rPr>
+              <w:sz w:val="22"/>
+              <w:szCs w:val="22"/>
+            </w:rPr>
+            <w:fldChar w:fldCharType="separate"/>
+          </w:r>
+          <w:r>
+            <w:rPr>
+              <w:noProof/>
+              <w:sz w:val="22"/>
+              <w:szCs w:val="22"/>
+            </w:rPr>
+            <w:t>(Ori and the Will of the Wisps, n/d)</w:t>
+          </w:r>
+          <w:r>
+            <w:rPr>
+              <w:sz w:val="22"/>
+              <w:szCs w:val="22"/>
+            </w:rPr>
+            <w:fldChar w:fldCharType="end"/>
+          </w:r>
+        </w:sdtContent>
+      </w:sdt>
+      <w:r>
+        <w:rPr>
+          <w:sz w:val="22"/>
+          <w:szCs w:val="22"/>
+        </w:rPr>
+        <w:t xml:space="preserve"> that is a very fun and easy to play game that has kept me entertained for hours, some of the puzzles are hard but once you get them you get an amazing feeling.</w:t>
+      </w:r>
+      <w:r>
+        <w:rPr>
+          <w:sz w:val="22"/>
+          <w:szCs w:val="22"/>
+        </w:rPr>
+        <w:t xml:space="preserve"> Through my research I have found that </w:t>
+      </w:r>
+      <w:r>
+        <w:rPr>
+          <w:sz w:val="22"/>
+          <w:szCs w:val="22"/>
+        </w:rPr>
+        <w:t>people aged 13-22 make up 66.7% of the people who like 2D Platformers</w:t>
+      </w:r>
+      <w:r>
+        <w:rPr>
+          <w:sz w:val="22"/>
+          <w:szCs w:val="22"/>
+        </w:rPr>
+        <w:t xml:space="preserve"> and 72.73% of people rate Platformers a 4 or a 5 with an average rating of 4.05 </w:t>
+      </w:r>
+      <w:sdt>
+        <w:sdtPr>
+          <w:rPr>
+            <w:sz w:val="22"/>
+            <w:szCs w:val="22"/>
+          </w:rPr>
+          <w:id w:val="681703625"/>
+          <w:citation/>
+        </w:sdtPr>
+        <w:sdtContent>
+          <w:r>
+            <w:rPr>
+              <w:sz w:val="22"/>
+              <w:szCs w:val="22"/>
+            </w:rPr>
+            <w:fldChar w:fldCharType="begin"/>
+          </w:r>
+          <w:r>
+            <w:rPr>
+              <w:sz w:val="22"/>
+              <w:szCs w:val="22"/>
+            </w:rPr>
+            <w:instrText xml:space="preserve"> CITATION Dem23 \l 3081 </w:instrText>
+          </w:r>
+          <w:r>
+            <w:rPr>
+              <w:sz w:val="22"/>
+              <w:szCs w:val="22"/>
+            </w:rPr>
+            <w:fldChar w:fldCharType="separate"/>
+          </w:r>
+          <w:r>
+            <w:rPr>
+              <w:noProof/>
+              <w:sz w:val="22"/>
+              <w:szCs w:val="22"/>
+            </w:rPr>
+            <w:t>(Demographics of Players of Platformer Games (2D and 3D), 2023)</w:t>
+          </w:r>
+          <w:r>
+            <w:rPr>
+              <w:sz w:val="22"/>
+              <w:szCs w:val="22"/>
+            </w:rPr>
+            <w:fldChar w:fldCharType="end"/>
+          </w:r>
+        </w:sdtContent>
+      </w:sdt>
+      <w:r>
+        <w:rPr>
+          <w:sz w:val="22"/>
+          <w:szCs w:val="22"/>
+        </w:rPr>
+        <w:t>.</w:t>
+      </w:r>
+    </w:p>
+    <w:p>
+      <w:r>
+        <w:t>End</w:t>
+      </w:r>
+      <w:r>
+        <w:br w:type="page"/>
+      </w:r>
+    </w:p>
+    <w:p>
+      <w:pPr>
+        <w:pStyle w:val="Heading1"/>
+      </w:pPr>
+      <w:bookmarkStart w:id="5" w:name="_Toc192787666"/>
+      <w:r>
+        <w:lastRenderedPageBreak/>
+        <w:t>Develop</w:t>
+      </w:r>
+      <w:bookmarkEnd w:id="5"/>
+      <w:r>
+        <w:tab/>
+      </w:r>
+    </w:p>
+    <w:p/>
+    <w:p>
+      <w:r>
+        <w:t>end</w:t>
+      </w:r>
+    </w:p>
+    <w:p>
+      <w:r>
+        <w:br w:type="page"/>
+      </w:r>
+    </w:p>
+    <w:p>
+      <w:pPr>
+        <w:pStyle w:val="Heading1"/>
+      </w:pPr>
+      <w:bookmarkStart w:id="6" w:name="_Toc192787667"/>
+      <w:r>
+        <w:lastRenderedPageBreak/>
+        <w:t>Generate</w:t>
+      </w:r>
+      <w:bookmarkEnd w:id="6"/>
+    </w:p>
+    <w:p>
+      <w:pPr>
+        <w:rPr>
+          <w:rStyle w:val="Hyperlink"/>
+        </w:rPr>
+      </w:pPr>
+      <w:r>
+        <w:fldChar w:fldCharType="begin"/>
+      </w:r>
+      <w:r>
+        <w:instrText>HYPERLINK "https://github.com/Ghostboo124/school-game-t1/tree/main/assesment/code"</w:instrText>
+      </w:r>
+      <w:r>
+        <w:fldChar w:fldCharType="separate"/>
+      </w:r>
+      <w:r>
+        <w:rPr>
+          <w:rStyle w:val="Hyperlink"/>
+        </w:rPr>
+        <w:t>Link to the code</w:t>
+      </w:r>
+    </w:p>
+    <w:p>
+      <w:r>
+        <w:fldChar w:fldCharType="end"/>
+      </w:r>
+    </w:p>
+    <w:p/>
+    <w:p>
+      <w:r>
+        <w:t>end</w:t>
+      </w:r>
+    </w:p>
+    <w:p>
+      <w:r>
+        <w:br w:type="page"/>
+      </w:r>
+    </w:p>
+    <w:p>
+      <w:pPr>
+        <w:pStyle w:val="Heading1"/>
+      </w:pPr>
+      <w:bookmarkStart w:id="7" w:name="_Toc192787668"/>
+      <w:r>
+        <w:lastRenderedPageBreak/>
+        <w:t>Evaluate</w:t>
+      </w:r>
+      <w:bookmarkEnd w:id="7"/>
+    </w:p>
+    <w:p/>
+    <w:p>
+      <w:r>
+        <w:t>End</w:t>
+      </w:r>
+    </w:p>
+    <w:p>
+      <w:r>
+        <w:br w:type="page"/>
+      </w:r>
+    </w:p>
+    <w:sdt>
+      <w:sdtPr>
+        <w:id w:val="683871869"/>
+        <w:docPartObj>
+          <w:docPartGallery w:val="Bibliographies"/>
+          <w:docPartUnique/>
+        </w:docPartObj>
+      </w:sdtPr>
+      <w:sdtEndPr>
+        <w:rPr>
+          <w:rFonts w:asciiTheme="minorHAnsi" w:eastAsiaTheme="minorHAnsi" w:hAnsiTheme="minorHAnsi" w:cstheme="minorBidi"/>
+          <w:color w:val="auto"/>
+          <w:sz w:val="24"/>
+          <w:szCs w:val="24"/>
+        </w:rPr>
+      </w:sdtEndPr>
+      <w:sdtContent>
+        <w:p>
+          <w:pPr>
+            <w:pStyle w:val="Heading1"/>
+          </w:pPr>
+          <w:r>
+            <w:t>Bibliography</w:t>
+          </w:r>
+        </w:p>
+        <w:sdt>
+          <w:sdtPr>
+            <w:id w:val="111145805"/>
+            <w:bibliography/>
+          </w:sdtPr>
+          <w:sdtContent>
+            <w:p>
+              <w:pPr>
+                <w:pStyle w:val="Bibliography"/>
+                <w:ind w:left="720" w:hanging="720"/>
+                <w:rPr>
+                  <w:noProof/>
+                  <w:kern w:val="0"/>
+                  <w14:ligatures w14:val="none"/>
+                </w:rPr>
+              </w:pPr>
+              <w:r>
+                <w:fldChar w:fldCharType="begin"/>
+              </w:r>
+              <w:r>
+                <w:instrText xml:space="preserve"> BIBLIOGRAPHY </w:instrText>
+              </w:r>
+              <w:r>
+                <w:fldChar w:fldCharType="separate"/>
+              </w:r>
+              <w:r>
+                <w:rPr>
+                  <w:noProof/>
+                </w:rPr>
+                <w:t xml:space="preserve">Contributors, W. (2025, Feburary 28). </w:t>
+              </w:r>
+              <w:r>
+                <w:rPr>
+                  <w:i/>
+                  <w:iCs/>
+                  <w:noProof/>
+                </w:rPr>
+                <w:t>List of Video Game Genres</w:t>
+              </w:r>
+              <w:r>
+                <w:rPr>
+                  <w:noProof/>
+                </w:rPr>
+                <w:t>. Retrieved from Wikipedia: https://en.wikipedia.org/w/index.php?title=List_of_video_game_genres&amp;oldid=1278155815</w:t>
+              </w:r>
+            </w:p>
+            <w:p>
+              <w:pPr>
+                <w:pStyle w:val="Bibliography"/>
+                <w:ind w:left="720" w:hanging="720"/>
+                <w:rPr>
+                  <w:noProof/>
+                </w:rPr>
+              </w:pPr>
+              <w:r>
+                <w:rPr>
+                  <w:noProof/>
+                </w:rPr>
+                <w:t xml:space="preserve">Contributors, W. (2025, Feburary 3). </w:t>
+              </w:r>
+              <w:r>
+                <w:rPr>
+                  <w:i/>
+                  <w:iCs/>
+                  <w:noProof/>
+                </w:rPr>
+                <w:t>Platformer</w:t>
+              </w:r>
+              <w:r>
+                <w:rPr>
+                  <w:noProof/>
+                </w:rPr>
+                <w:t>, 1273694931. Retrieved March 13, 2025, from Wikipedia: https://en.wikipedia.org/w/index.php?title=Platformer&amp;oldid=1273694931</w:t>
+              </w:r>
+            </w:p>
+            <w:p>
+              <w:pPr>
+                <w:pStyle w:val="Bibliography"/>
+                <w:ind w:left="720" w:hanging="720"/>
+                <w:rPr>
+                  <w:noProof/>
+                </w:rPr>
+              </w:pPr>
+              <w:r>
+                <w:rPr>
+                  <w:i/>
+                  <w:iCs/>
+                  <w:noProof/>
+                </w:rPr>
+                <w:t>Demographics of Players of Platformer Games (2D and 3D)</w:t>
+              </w:r>
+              <w:r>
+                <w:rPr>
+                  <w:noProof/>
+                </w:rPr>
+                <w:t>. (2023, May 10). Retrieved from Google Docs: https://docs.google.com/document/d/1ITon0uDifax7GwKpPF3QR71_CvxiwYgjLtr1p9rse3c/edit?pli=1&amp;tab=t.0</w:t>
+              </w:r>
+              <w:r>
+                <w:rPr>
+                  <w:noProof/>
+                </w:rPr>
+                <w:br/>
+                <w:t>Date found at:</w:t>
+              </w:r>
+              <w:r>
+                <w:rPr>
+                  <w:noProof/>
+                </w:rPr>
+                <w:br/>
+              </w:r>
+              <w:r>
+                <w:rPr>
+                  <w:noProof/>
+                </w:rPr>
+                <w:t>https://gamedev.net/blogs/entry/2276048-demographics-of-players-of-platformer-games-2d-and-3d/</w:t>
+              </w:r>
+            </w:p>
+            <w:p>
+              <w:pPr>
+                <w:pStyle w:val="Bibliography"/>
+                <w:ind w:left="720" w:hanging="720"/>
+                <w:rPr>
+                  <w:noProof/>
+                </w:rPr>
+              </w:pPr>
+              <w:r>
+                <w:rPr>
+                  <w:i/>
+                  <w:iCs/>
+                  <w:noProof/>
+                </w:rPr>
+                <w:t>Ori and the Will of the Wisps</w:t>
+              </w:r>
+              <w:r>
+                <w:rPr>
+                  <w:noProof/>
+                </w:rPr>
+                <w:t>. (n/d). Retrieved from Ori and the Blind Forest: https://oriandtheblindforest.fandom.com/wiki/Ori_and_the_Will_of_the_Wisps</w:t>
+              </w:r>
+            </w:p>
+            <w:p>
+              <w:r>
+                <w:rPr>
+                  <w:b/>
+                  <w:bCs/>
+                  <w:noProof/>
+                </w:rPr>
+                <w:fldChar w:fldCharType="end"/>
+              </w:r>
+            </w:p>
+          </w:sdtContent>
+        </w:sdt>
+      </w:sdtContent>
+    </w:sdt>
+    <w:p>
+      <w:r>
+        <w:t xml:space="preserve"> </w:t>
       </w:r>
     </w:p>
     <w:sectPr>
       <w:pgSz w:w="11906" w:h="16838"/>
-      <w:pgMar w:top="1440" w:right="1440" w:bottom="1440" w:left="1440" w:header="708" w:footer="708" w:gutter="0"/>
+      <w:pgMar w:top="720" w:right="720" w:bottom="720" w:left="720" w:header="708" w:footer="708" w:gutter="0"/>
       <w:pgNumType w:start="0"/>
-      <w:cols w:num="2" w:space="708"/>
+      <w:cols w:space="708"/>
       <w:titlePg/>
       <w:docGrid w:linePitch="360"/>
     </w:sectPr>
@@ -940,7 +2498,6 @@
   <w:style w:type="character" w:default="1" w:styleId="DefaultParagraphFont">
     <w:name w:val="Default Paragraph Font"/>
     <w:uiPriority w:val="1"/>
-    <w:semiHidden/>
     <w:unhideWhenUsed/>
   </w:style>
   <w:style w:type="table" w:default="1" w:styleId="TableNormal">
@@ -1305,6 +2862,81 @@
       <w:lang w:val="en-US"/>
       <w14:ligatures w14:val="none"/>
     </w:rPr>
+  </w:style>
+  <w:style w:type="paragraph" w:styleId="TOC1">
+    <w:name w:val="toc 1"/>
+    <w:basedOn w:val="Normal"/>
+    <w:next w:val="Normal"/>
+    <w:autoRedefine/>
+    <w:uiPriority w:val="39"/>
+    <w:unhideWhenUsed/>
+    <w:rsid w:val="00491184"/>
+    <w:pPr>
+      <w:spacing w:after="100"/>
+    </w:pPr>
+  </w:style>
+  <w:style w:type="paragraph" w:styleId="TOC2">
+    <w:name w:val="toc 2"/>
+    <w:basedOn w:val="Normal"/>
+    <w:next w:val="Normal"/>
+    <w:autoRedefine/>
+    <w:uiPriority w:val="39"/>
+    <w:unhideWhenUsed/>
+    <w:rsid w:val="00491184"/>
+    <w:pPr>
+      <w:spacing w:after="100"/>
+      <w:ind w:left="240"/>
+    </w:pPr>
+  </w:style>
+  <w:style w:type="character" w:styleId="Hyperlink">
+    <w:name w:val="Hyperlink"/>
+    <w:basedOn w:val="DefaultParagraphFont"/>
+    <w:uiPriority w:val="99"/>
+    <w:unhideWhenUsed/>
+    <w:rsid w:val="00491184"/>
+    <w:rPr>
+      <w:color w:val="467886" w:themeColor="hyperlink"/>
+      <w:u w:val="single"/>
+    </w:rPr>
+  </w:style>
+  <w:style w:type="table" w:styleId="TableGrid">
+    <w:name w:val="Table Grid"/>
+    <w:basedOn w:val="TableNormal"/>
+    <w:uiPriority w:val="39"/>
+    <w:rsid w:val="008E3162"/>
+    <w:pPr>
+      <w:spacing w:after="0" w:line="240" w:lineRule="auto"/>
+    </w:pPr>
+    <w:tblPr>
+      <w:tblBorders>
+        <w:top w:val="single" w:sz="4" w:space="0" w:color="auto"/>
+        <w:left w:val="single" w:sz="4" w:space="0" w:color="auto"/>
+        <w:bottom w:val="single" w:sz="4" w:space="0" w:color="auto"/>
+        <w:right w:val="single" w:sz="4" w:space="0" w:color="auto"/>
+        <w:insideH w:val="single" w:sz="4" w:space="0" w:color="auto"/>
+        <w:insideV w:val="single" w:sz="4" w:space="0" w:color="auto"/>
+      </w:tblBorders>
+    </w:tblPr>
+  </w:style>
+  <w:style w:type="character" w:styleId="UnresolvedMention">
+    <w:name w:val="Unresolved Mention"/>
+    <w:basedOn w:val="DefaultParagraphFont"/>
+    <w:uiPriority w:val="99"/>
+    <w:semiHidden/>
+    <w:unhideWhenUsed/>
+    <w:rsid w:val="00CA321C"/>
+    <w:rPr>
+      <w:color w:val="605E5C"/>
+      <w:shd w:val="clear" w:color="auto" w:fill="E1DFDD"/>
+    </w:rPr>
+  </w:style>
+  <w:style w:type="paragraph" w:styleId="Bibliography">
+    <w:name w:val="Bibliography"/>
+    <w:basedOn w:val="Normal"/>
+    <w:next w:val="Normal"/>
+    <w:uiPriority w:val="37"/>
+    <w:unhideWhenUsed/>
+    <w:rsid w:val="006A1E54"/>
   </w:style>
 </w:styles>
 </file>
@@ -1422,7 +3054,11 @@
     <w:rsidRoot w:val="00CE0859"/>
     <w:rsid w:val="003C1B8A"/>
     <w:rsid w:val="007456D9"/>
+    <w:rsid w:val="007E4532"/>
+    <w:rsid w:val="008A4495"/>
+    <w:rsid w:val="00AC5A72"/>
     <w:rsid w:val="00CE0859"/>
+    <w:rsid w:val="00E65B17"/>
   </w:rsids>
   <m:mathPr>
     <m:mathFont m:val="Cambria Math"/>
@@ -2187,11 +3823,83 @@
 </file>
 
 <file path=customXml/item1.xml><?xml version="1.0" encoding="utf-8"?>
-<b:Sources xmlns:b="http://schemas.openxmlformats.org/officeDocument/2006/bibliography" xmlns="http://schemas.openxmlformats.org/officeDocument/2006/bibliography" SelectedStyle="\APASixthEditionOfficeOnline.xsl" StyleName="APA" Version="6"/>
+<b:Sources xmlns:b="http://schemas.openxmlformats.org/officeDocument/2006/bibliography" xmlns="http://schemas.openxmlformats.org/officeDocument/2006/bibliography" SelectedStyle="\APASixthEditionOfficeOnline.xsl" StyleName="APA" Version="6">
+  <b:Source>
+    <b:Tag>Con25</b:Tag>
+    <b:SourceType>InternetSite</b:SourceType>
+    <b:Guid>{FFB9A20F-48F9-4202-BA90-885967D40D25}</b:Guid>
+    <b:Author>
+      <b:Author>
+        <b:NameList>
+          <b:Person>
+            <b:Last>Contributors</b:Last>
+            <b:First>Wikipedia</b:First>
+          </b:Person>
+        </b:NameList>
+      </b:Author>
+    </b:Author>
+    <b:Title>Platformer</b:Title>
+    <b:InternetSiteTitle>Wikipedia</b:InternetSiteTitle>
+    <b:Year>2025</b:Year>
+    <b:Month>Feburary</b:Month>
+    <b:Day>3</b:Day>
+    <b:URL>https://en.wikipedia.org/w/index.php?title=Platformer&amp;oldid=1273694931</b:URL>
+    <b:YearAccessed>2025</b:YearAccessed>
+    <b:MonthAccessed>March</b:MonthAccessed>
+    <b:DayAccessed>13</b:DayAccessed>
+    <b:Version>1273694931</b:Version>
+    <b:RefOrder>2</b:RefOrder>
+  </b:Source>
+  <b:Source>
+    <b:Tag>Orind</b:Tag>
+    <b:SourceType>InternetSite</b:SourceType>
+    <b:Guid>{2E74E04F-14C1-4FD0-8C57-35F0243D1BB2}</b:Guid>
+    <b:Title>Ori and the Will of the Wisps</b:Title>
+    <b:InternetSiteTitle>Ori and the Blind Forest</b:InternetSiteTitle>
+    <b:Year>n/d</b:Year>
+    <b:URL>https://oriandtheblindforest.fandom.com/wiki/Ori_and_the_Will_of_the_Wisps</b:URL>
+    <b:RefOrder>3</b:RefOrder>
+  </b:Source>
+  <b:Source>
+    <b:Tag>Wik25</b:Tag>
+    <b:SourceType>InternetSite</b:SourceType>
+    <b:Guid>{A1F908E0-3CA4-4322-AD53-D191A82CD560}</b:Guid>
+    <b:Title>List of Video Game Genres</b:Title>
+    <b:Year>2025</b:Year>
+    <b:Author>
+      <b:Author>
+        <b:NameList>
+          <b:Person>
+            <b:Last>Contributors</b:Last>
+            <b:First>Wikipedia</b:First>
+          </b:Person>
+        </b:NameList>
+      </b:Author>
+    </b:Author>
+    <b:InternetSiteTitle>Wikipedia</b:InternetSiteTitle>
+    <b:Month>Feburary</b:Month>
+    <b:Day>28</b:Day>
+    <b:URL>https://en.wikipedia.org/w/index.php?title=List_of_video_game_genres&amp;oldid=1278155815</b:URL>
+    <b:RefOrder>1</b:RefOrder>
+  </b:Source>
+  <b:Source>
+    <b:Tag>Dem23</b:Tag>
+    <b:SourceType>InternetSite</b:SourceType>
+    <b:Guid>{9D7FBE9A-6CFB-4285-8A58-86E47AB4375B}</b:Guid>
+    <b:Title>Demographics of Players of Platformer Games (2D and 3D)</b:Title>
+    <b:InternetSiteTitle>Google Docs</b:InternetSiteTitle>
+    <b:Year>2023</b:Year>
+    <b:Month>May</b:Month>
+    <b:Day>10</b:Day>
+    <b:URL>https://docs.google.com/document/d/1ITon0uDifax7GwKpPF3QR71_CvxiwYgjLtr1p9rse3c/edit?pli=1&amp;tab=t.0</b:URL>
+    <b:Comments>Date was retrieved from here: https://gamedev.net/blogs/entry/2276048-demographics-of-players-of-platformer-games-2d-and-3d/</b:Comments>
+    <b:RefOrder>4</b:RefOrder>
+  </b:Source>
+</b:Sources>
 </file>
 
 <file path=customXml/itemProps1.xml><?xml version="1.0" encoding="utf-8"?>
-<ds:datastoreItem xmlns:ds="http://schemas.openxmlformats.org/officeDocument/2006/customXml" ds:itemID="{B1AFDD16-9854-464C-BEFE-170C35FF1A98}">
+<ds:datastoreItem xmlns:ds="http://schemas.openxmlformats.org/officeDocument/2006/customXml" ds:itemID="{875CA5B3-D57D-4BDE-9B49-3BDA339B5AD7}">
   <ds:schemaRefs>
     <ds:schemaRef ds:uri="http://schemas.openxmlformats.org/officeDocument/2006/bibliography"/>
   </ds:schemaRefs>

</xml_diff>

<commit_message>
Updating Docuementation ready for submission Adding in screenshots of the code Saving the actor.py that wasn't saved
</commit_message>
<xml_diff>
--- a/assesment/Documentation/assesment.docx
+++ b/assesment/Documentation/assesment.docx
@@ -315,7 +315,7 @@
           <w:r>
             <w:fldChar w:fldCharType="separate"/>
           </w:r>
-          <w:hyperlink w:anchor="_Toc192787661" w:history="1">
+          <w:hyperlink w:anchor="_Toc192792952" w:history="1">
             <w:r>
               <w:rPr>
                 <w:rStyle w:val="Hyperlink"/>
@@ -342,7 +342,7 @@
                 <w:noProof/>
                 <w:webHidden/>
               </w:rPr>
-              <w:instrText xml:space="preserve"> PAGEREF _Toc192787661 \h </w:instrText>
+              <w:instrText xml:space="preserve"> PAGEREF _Toc192792952 \h </w:instrText>
             </w:r>
             <w:r>
               <w:rPr>
@@ -385,7 +385,7 @@
               <w:lang w:eastAsia="en-AU"/>
             </w:rPr>
           </w:pPr>
-          <w:hyperlink w:anchor="_Toc192787662" w:history="1">
+          <w:hyperlink w:anchor="_Toc192792953" w:history="1">
             <w:r>
               <w:rPr>
                 <w:rStyle w:val="Hyperlink"/>
@@ -412,7 +412,7 @@
                 <w:noProof/>
                 <w:webHidden/>
               </w:rPr>
-              <w:instrText xml:space="preserve"> PAGEREF _Toc192787662 \h </w:instrText>
+              <w:instrText xml:space="preserve"> PAGEREF _Toc192792953 \h </w:instrText>
             </w:r>
             <w:r>
               <w:rPr>
@@ -455,7 +455,7 @@
               <w:lang w:eastAsia="en-AU"/>
             </w:rPr>
           </w:pPr>
-          <w:hyperlink w:anchor="_Toc192787663" w:history="1">
+          <w:hyperlink w:anchor="_Toc192792954" w:history="1">
             <w:r>
               <w:rPr>
                 <w:rStyle w:val="Hyperlink"/>
@@ -482,7 +482,7 @@
                 <w:noProof/>
                 <w:webHidden/>
               </w:rPr>
-              <w:instrText xml:space="preserve"> PAGEREF _Toc192787663 \h </w:instrText>
+              <w:instrText xml:space="preserve"> PAGEREF _Toc192792954 \h </w:instrText>
             </w:r>
             <w:r>
               <w:rPr>
@@ -525,7 +525,7 @@
               <w:lang w:eastAsia="en-AU"/>
             </w:rPr>
           </w:pPr>
-          <w:hyperlink w:anchor="_Toc192787664" w:history="1">
+          <w:hyperlink w:anchor="_Toc192792955" w:history="1">
             <w:r>
               <w:rPr>
                 <w:rStyle w:val="Hyperlink"/>
@@ -552,7 +552,7 @@
                 <w:noProof/>
                 <w:webHidden/>
               </w:rPr>
-              <w:instrText xml:space="preserve"> PAGEREF _Toc192787664 \h </w:instrText>
+              <w:instrText xml:space="preserve"> PAGEREF _Toc192792955 \h </w:instrText>
             </w:r>
             <w:r>
               <w:rPr>
@@ -595,7 +595,7 @@
               <w:lang w:eastAsia="en-AU"/>
             </w:rPr>
           </w:pPr>
-          <w:hyperlink w:anchor="_Toc192787665" w:history="1">
+          <w:hyperlink w:anchor="_Toc192792956" w:history="1">
             <w:r>
               <w:rPr>
                 <w:rStyle w:val="Hyperlink"/>
@@ -622,7 +622,7 @@
                 <w:noProof/>
                 <w:webHidden/>
               </w:rPr>
-              <w:instrText xml:space="preserve"> PAGEREF _Toc192787665 \h </w:instrText>
+              <w:instrText xml:space="preserve"> PAGEREF _Toc192792956 \h </w:instrText>
             </w:r>
             <w:r>
               <w:rPr>
@@ -665,7 +665,7 @@
               <w:lang w:eastAsia="en-AU"/>
             </w:rPr>
           </w:pPr>
-          <w:hyperlink w:anchor="_Toc192787666" w:history="1">
+          <w:hyperlink w:anchor="_Toc192792957" w:history="1">
             <w:r>
               <w:rPr>
                 <w:rStyle w:val="Hyperlink"/>
@@ -692,7 +692,217 @@
                 <w:noProof/>
                 <w:webHidden/>
               </w:rPr>
-              <w:instrText xml:space="preserve"> PAGEREF _Toc192787666 \h </w:instrText>
+              <w:instrText xml:space="preserve"> PAGEREF _Toc192792957 \h </w:instrText>
+            </w:r>
+            <w:r>
+              <w:rPr>
+                <w:noProof/>
+                <w:webHidden/>
+              </w:rPr>
+            </w:r>
+            <w:r>
+              <w:rPr>
+                <w:noProof/>
+                <w:webHidden/>
+              </w:rPr>
+              <w:fldChar w:fldCharType="separate"/>
+            </w:r>
+            <w:r>
+              <w:rPr>
+                <w:noProof/>
+                <w:webHidden/>
+              </w:rPr>
+              <w:t>3</w:t>
+            </w:r>
+            <w:r>
+              <w:rPr>
+                <w:noProof/>
+                <w:webHidden/>
+              </w:rPr>
+              <w:fldChar w:fldCharType="end"/>
+            </w:r>
+          </w:hyperlink>
+        </w:p>
+        <w:p>
+          <w:pPr>
+            <w:pStyle w:val="TOC2"/>
+            <w:tabs>
+              <w:tab w:val="right" w:leader="dot" w:pos="10456"/>
+            </w:tabs>
+            <w:rPr>
+              <w:rFonts w:eastAsiaTheme="minorEastAsia"/>
+              <w:noProof/>
+              <w:lang w:eastAsia="en-AU"/>
+            </w:rPr>
+          </w:pPr>
+          <w:hyperlink w:anchor="_Toc192792958" w:history="1">
+            <w:r>
+              <w:rPr>
+                <w:rStyle w:val="Hyperlink"/>
+                <w:noProof/>
+              </w:rPr>
+              <w:t>Rules</w:t>
+            </w:r>
+            <w:r>
+              <w:rPr>
+                <w:noProof/>
+                <w:webHidden/>
+              </w:rPr>
+              <w:tab/>
+            </w:r>
+            <w:r>
+              <w:rPr>
+                <w:noProof/>
+                <w:webHidden/>
+              </w:rPr>
+              <w:fldChar w:fldCharType="begin"/>
+            </w:r>
+            <w:r>
+              <w:rPr>
+                <w:noProof/>
+                <w:webHidden/>
+              </w:rPr>
+              <w:instrText xml:space="preserve"> PAGEREF _Toc192792958 \h </w:instrText>
+            </w:r>
+            <w:r>
+              <w:rPr>
+                <w:noProof/>
+                <w:webHidden/>
+              </w:rPr>
+            </w:r>
+            <w:r>
+              <w:rPr>
+                <w:noProof/>
+                <w:webHidden/>
+              </w:rPr>
+              <w:fldChar w:fldCharType="separate"/>
+            </w:r>
+            <w:r>
+              <w:rPr>
+                <w:noProof/>
+                <w:webHidden/>
+              </w:rPr>
+              <w:t>3</w:t>
+            </w:r>
+            <w:r>
+              <w:rPr>
+                <w:noProof/>
+                <w:webHidden/>
+              </w:rPr>
+              <w:fldChar w:fldCharType="end"/>
+            </w:r>
+          </w:hyperlink>
+        </w:p>
+        <w:p>
+          <w:pPr>
+            <w:pStyle w:val="TOC2"/>
+            <w:tabs>
+              <w:tab w:val="right" w:leader="dot" w:pos="10456"/>
+            </w:tabs>
+            <w:rPr>
+              <w:rFonts w:eastAsiaTheme="minorEastAsia"/>
+              <w:noProof/>
+              <w:lang w:eastAsia="en-AU"/>
+            </w:rPr>
+          </w:pPr>
+          <w:hyperlink w:anchor="_Toc192792959" w:history="1">
+            <w:r>
+              <w:rPr>
+                <w:rStyle w:val="Hyperlink"/>
+                <w:noProof/>
+              </w:rPr>
+              <w:t>Algorithm</w:t>
+            </w:r>
+            <w:r>
+              <w:rPr>
+                <w:noProof/>
+                <w:webHidden/>
+              </w:rPr>
+              <w:tab/>
+            </w:r>
+            <w:r>
+              <w:rPr>
+                <w:noProof/>
+                <w:webHidden/>
+              </w:rPr>
+              <w:fldChar w:fldCharType="begin"/>
+            </w:r>
+            <w:r>
+              <w:rPr>
+                <w:noProof/>
+                <w:webHidden/>
+              </w:rPr>
+              <w:instrText xml:space="preserve"> PAGEREF _Toc192792959 \h </w:instrText>
+            </w:r>
+            <w:r>
+              <w:rPr>
+                <w:noProof/>
+                <w:webHidden/>
+              </w:rPr>
+            </w:r>
+            <w:r>
+              <w:rPr>
+                <w:noProof/>
+                <w:webHidden/>
+              </w:rPr>
+              <w:fldChar w:fldCharType="separate"/>
+            </w:r>
+            <w:r>
+              <w:rPr>
+                <w:noProof/>
+                <w:webHidden/>
+              </w:rPr>
+              <w:t>3</w:t>
+            </w:r>
+            <w:r>
+              <w:rPr>
+                <w:noProof/>
+                <w:webHidden/>
+              </w:rPr>
+              <w:fldChar w:fldCharType="end"/>
+            </w:r>
+          </w:hyperlink>
+        </w:p>
+        <w:p>
+          <w:pPr>
+            <w:pStyle w:val="TOC2"/>
+            <w:tabs>
+              <w:tab w:val="right" w:leader="dot" w:pos="10456"/>
+            </w:tabs>
+            <w:rPr>
+              <w:rFonts w:eastAsiaTheme="minorEastAsia"/>
+              <w:noProof/>
+              <w:lang w:eastAsia="en-AU"/>
+            </w:rPr>
+          </w:pPr>
+          <w:hyperlink w:anchor="_Toc192792960" w:history="1">
+            <w:r>
+              <w:rPr>
+                <w:rStyle w:val="Hyperlink"/>
+                <w:noProof/>
+              </w:rPr>
+              <w:t>Storyboards</w:t>
+            </w:r>
+            <w:r>
+              <w:rPr>
+                <w:noProof/>
+                <w:webHidden/>
+              </w:rPr>
+              <w:tab/>
+            </w:r>
+            <w:r>
+              <w:rPr>
+                <w:noProof/>
+                <w:webHidden/>
+              </w:rPr>
+              <w:fldChar w:fldCharType="begin"/>
+            </w:r>
+            <w:r>
+              <w:rPr>
+                <w:noProof/>
+                <w:webHidden/>
+              </w:rPr>
+              <w:instrText xml:space="preserve"> PAGEREF _Toc192792960 \h </w:instrText>
             </w:r>
             <w:r>
               <w:rPr>
@@ -735,7 +945,7 @@
               <w:lang w:eastAsia="en-AU"/>
             </w:rPr>
           </w:pPr>
-          <w:hyperlink w:anchor="_Toc192787667" w:history="1">
+          <w:hyperlink w:anchor="_Toc192792961" w:history="1">
             <w:r>
               <w:rPr>
                 <w:rStyle w:val="Hyperlink"/>
@@ -762,7 +972,147 @@
                 <w:noProof/>
                 <w:webHidden/>
               </w:rPr>
-              <w:instrText xml:space="preserve"> PAGEREF _Toc192787667 \h </w:instrText>
+              <w:instrText xml:space="preserve"> PAGEREF _Toc192792961 \h </w:instrText>
+            </w:r>
+            <w:r>
+              <w:rPr>
+                <w:noProof/>
+                <w:webHidden/>
+              </w:rPr>
+            </w:r>
+            <w:r>
+              <w:rPr>
+                <w:noProof/>
+                <w:webHidden/>
+              </w:rPr>
+              <w:fldChar w:fldCharType="separate"/>
+            </w:r>
+            <w:r>
+              <w:rPr>
+                <w:noProof/>
+                <w:webHidden/>
+              </w:rPr>
+              <w:t>4</w:t>
+            </w:r>
+            <w:r>
+              <w:rPr>
+                <w:noProof/>
+                <w:webHidden/>
+              </w:rPr>
+              <w:fldChar w:fldCharType="end"/>
+            </w:r>
+          </w:hyperlink>
+        </w:p>
+        <w:p>
+          <w:pPr>
+            <w:pStyle w:val="TOC2"/>
+            <w:tabs>
+              <w:tab w:val="right" w:leader="dot" w:pos="10456"/>
+            </w:tabs>
+            <w:rPr>
+              <w:rFonts w:eastAsiaTheme="minorEastAsia"/>
+              <w:noProof/>
+              <w:lang w:eastAsia="en-AU"/>
+            </w:rPr>
+          </w:pPr>
+          <w:hyperlink w:anchor="_Toc192792962" w:history="1">
+            <w:r>
+              <w:rPr>
+                <w:rStyle w:val="Hyperlink"/>
+                <w:noProof/>
+              </w:rPr>
+              <w:t>Assets</w:t>
+            </w:r>
+            <w:r>
+              <w:rPr>
+                <w:noProof/>
+                <w:webHidden/>
+              </w:rPr>
+              <w:tab/>
+            </w:r>
+            <w:r>
+              <w:rPr>
+                <w:noProof/>
+                <w:webHidden/>
+              </w:rPr>
+              <w:fldChar w:fldCharType="begin"/>
+            </w:r>
+            <w:r>
+              <w:rPr>
+                <w:noProof/>
+                <w:webHidden/>
+              </w:rPr>
+              <w:instrText xml:space="preserve"> PAGEREF _Toc192792962 \h </w:instrText>
+            </w:r>
+            <w:r>
+              <w:rPr>
+                <w:noProof/>
+                <w:webHidden/>
+              </w:rPr>
+            </w:r>
+            <w:r>
+              <w:rPr>
+                <w:noProof/>
+                <w:webHidden/>
+              </w:rPr>
+              <w:fldChar w:fldCharType="separate"/>
+            </w:r>
+            <w:r>
+              <w:rPr>
+                <w:noProof/>
+                <w:webHidden/>
+              </w:rPr>
+              <w:t>4</w:t>
+            </w:r>
+            <w:r>
+              <w:rPr>
+                <w:noProof/>
+                <w:webHidden/>
+              </w:rPr>
+              <w:fldChar w:fldCharType="end"/>
+            </w:r>
+          </w:hyperlink>
+        </w:p>
+        <w:p>
+          <w:pPr>
+            <w:pStyle w:val="TOC2"/>
+            <w:tabs>
+              <w:tab w:val="right" w:leader="dot" w:pos="10456"/>
+            </w:tabs>
+            <w:rPr>
+              <w:rFonts w:eastAsiaTheme="minorEastAsia"/>
+              <w:noProof/>
+              <w:lang w:eastAsia="en-AU"/>
+            </w:rPr>
+          </w:pPr>
+          <w:hyperlink w:anchor="_Toc192792963" w:history="1">
+            <w:r>
+              <w:rPr>
+                <w:rStyle w:val="Hyperlink"/>
+                <w:noProof/>
+              </w:rPr>
+              <w:t>Screenshots of code</w:t>
+            </w:r>
+            <w:r>
+              <w:rPr>
+                <w:noProof/>
+                <w:webHidden/>
+              </w:rPr>
+              <w:tab/>
+            </w:r>
+            <w:r>
+              <w:rPr>
+                <w:noProof/>
+                <w:webHidden/>
+              </w:rPr>
+              <w:fldChar w:fldCharType="begin"/>
+            </w:r>
+            <w:r>
+              <w:rPr>
+                <w:noProof/>
+                <w:webHidden/>
+              </w:rPr>
+              <w:instrText xml:space="preserve"> PAGEREF _Toc192792963 \h </w:instrText>
             </w:r>
             <w:r>
               <w:rPr>
@@ -805,7 +1155,7 @@
               <w:lang w:eastAsia="en-AU"/>
             </w:rPr>
           </w:pPr>
-          <w:hyperlink w:anchor="_Toc192787668" w:history="1">
+          <w:hyperlink w:anchor="_Toc192792964" w:history="1">
             <w:r>
               <w:rPr>
                 <w:rStyle w:val="Hyperlink"/>
@@ -832,7 +1182,7 @@
                 <w:noProof/>
                 <w:webHidden/>
               </w:rPr>
-              <w:instrText xml:space="preserve"> PAGEREF _Toc192787668 \h </w:instrText>
+              <w:instrText xml:space="preserve"> PAGEREF _Toc192792964 \h </w:instrText>
             </w:r>
             <w:r>
               <w:rPr>
@@ -853,6 +1203,76 @@
                 <w:webHidden/>
               </w:rPr>
               <w:t>5</w:t>
+            </w:r>
+            <w:r>
+              <w:rPr>
+                <w:noProof/>
+                <w:webHidden/>
+              </w:rPr>
+              <w:fldChar w:fldCharType="end"/>
+            </w:r>
+          </w:hyperlink>
+        </w:p>
+        <w:p>
+          <w:pPr>
+            <w:pStyle w:val="TOC1"/>
+            <w:tabs>
+              <w:tab w:val="right" w:leader="dot" w:pos="10456"/>
+            </w:tabs>
+            <w:rPr>
+              <w:rFonts w:eastAsiaTheme="minorEastAsia"/>
+              <w:noProof/>
+              <w:lang w:eastAsia="en-AU"/>
+            </w:rPr>
+          </w:pPr>
+          <w:hyperlink w:anchor="_Toc192792965" w:history="1">
+            <w:r>
+              <w:rPr>
+                <w:rStyle w:val="Hyperlink"/>
+                <w:noProof/>
+              </w:rPr>
+              <w:t>Bibliography</w:t>
+            </w:r>
+            <w:r>
+              <w:rPr>
+                <w:noProof/>
+                <w:webHidden/>
+              </w:rPr>
+              <w:tab/>
+            </w:r>
+            <w:r>
+              <w:rPr>
+                <w:noProof/>
+                <w:webHidden/>
+              </w:rPr>
+              <w:fldChar w:fldCharType="begin"/>
+            </w:r>
+            <w:r>
+              <w:rPr>
+                <w:noProof/>
+                <w:webHidden/>
+              </w:rPr>
+              <w:instrText xml:space="preserve"> PAGEREF _Toc192792965 \h </w:instrText>
+            </w:r>
+            <w:r>
+              <w:rPr>
+                <w:noProof/>
+                <w:webHidden/>
+              </w:rPr>
+            </w:r>
+            <w:r>
+              <w:rPr>
+                <w:noProof/>
+                <w:webHidden/>
+              </w:rPr>
+              <w:fldChar w:fldCharType="separate"/>
+            </w:r>
+            <w:r>
+              <w:rPr>
+                <w:noProof/>
+                <w:webHidden/>
+              </w:rPr>
+              <w:t>6</w:t>
             </w:r>
             <w:r>
               <w:rPr>
@@ -888,7 +1308,7 @@
       <w:pPr>
         <w:pStyle w:val="Heading1"/>
       </w:pPr>
-      <w:bookmarkStart w:id="0" w:name="_Toc192787661"/>
+      <w:bookmarkStart w:id="0" w:name="_Toc192792952"/>
       <w:r>
         <w:lastRenderedPageBreak/>
         <w:t>Explore</w:t>
@@ -899,7 +1319,7 @@
       <w:pPr>
         <w:pStyle w:val="Heading2"/>
       </w:pPr>
-      <w:bookmarkStart w:id="1" w:name="_Toc192787662"/>
+      <w:bookmarkStart w:id="1" w:name="_Toc192792953"/>
       <w:r>
         <w:t>Summary</w:t>
       </w:r>
@@ -938,12 +1358,9 @@
       <w:pPr>
         <w:pStyle w:val="Heading2"/>
       </w:pPr>
-      <w:bookmarkStart w:id="2" w:name="_Toc192787663"/>
-      <w:r>
-        <w:t>Brainstorming</w:t>
-      </w:r>
-      <w:r>
-        <w:t xml:space="preserve"> Mind Map</w:t>
+      <w:bookmarkStart w:id="2" w:name="_Toc192792954"/>
+      <w:r>
+        <w:t>Brainstorming Mind Map</w:t>
       </w:r>
       <w:bookmarkEnd w:id="2"/>
     </w:p>
@@ -1009,7 +1426,7 @@
       <w:pPr>
         <w:pStyle w:val="Heading2"/>
       </w:pPr>
-      <w:bookmarkStart w:id="3" w:name="_Toc192787664"/>
+      <w:bookmarkStart w:id="3" w:name="_Toc192792955"/>
       <w:r>
         <w:t>Criteria</w:t>
       </w:r>
@@ -1327,7 +1744,7 @@
       <w:pPr>
         <w:pStyle w:val="Heading2"/>
       </w:pPr>
-      <w:bookmarkStart w:id="4" w:name="_Toc192787665"/>
+      <w:bookmarkStart w:id="4" w:name="_Toc192792956"/>
       <w:r>
         <w:t>Research</w:t>
       </w:r>
@@ -1601,6 +2018,9 @@
         <w:t>End</w:t>
       </w:r>
       <w:r>
+        <w:t xml:space="preserve"> of page</w:t>
+      </w:r>
+      <w:r>
         <w:br w:type="page"/>
       </w:r>
     </w:p>
@@ -1608,7 +2028,7 @@
       <w:pPr>
         <w:pStyle w:val="Heading1"/>
       </w:pPr>
-      <w:bookmarkStart w:id="5" w:name="_Toc192787666"/>
+      <w:bookmarkStart w:id="5" w:name="_Toc192792957"/>
       <w:r>
         <w:lastRenderedPageBreak/>
         <w:t>Develop</w:t>
@@ -1617,11 +2037,306 @@
       <w:r>
         <w:tab/>
       </w:r>
+    </w:p>
+    <w:p>
+      <w:pPr>
+        <w:pStyle w:val="Heading2"/>
+      </w:pPr>
+      <w:bookmarkStart w:id="6" w:name="_Toc192792958"/>
+      <w:r>
+        <w:t>Rules</w:t>
+      </w:r>
+      <w:bookmarkEnd w:id="6"/>
+    </w:p>
+    <w:tbl>
+      <w:tblPr>
+        <w:tblStyle w:val="TableGrid"/>
+        <w:tblW w:w="11041" w:type="dxa"/>
+        <w:tblLook w:val="04A0" w:firstRow="1" w:lastRow="0" w:firstColumn="1" w:lastColumn="0" w:noHBand="0" w:noVBand="1"/>
+      </w:tblPr>
+      <w:tblGrid>
+        <w:gridCol w:w="3633"/>
+        <w:gridCol w:w="3497"/>
+        <w:gridCol w:w="3911"/>
+      </w:tblGrid>
+      <w:tr>
+        <w:tc>
+          <w:tcPr>
+            <w:tcW w:w="3633" w:type="dxa"/>
+            <w:shd w:val="clear" w:color="auto" w:fill="A6A6A6" w:themeFill="background1" w:themeFillShade="A6"/>
+          </w:tcPr>
+          <w:p>
+            <w:r>
+              <w:t>Must Have</w:t>
+            </w:r>
+          </w:p>
+        </w:tc>
+        <w:tc>
+          <w:tcPr>
+            <w:tcW w:w="3497" w:type="dxa"/>
+            <w:shd w:val="clear" w:color="auto" w:fill="A6A6A6" w:themeFill="background1" w:themeFillShade="A6"/>
+          </w:tcPr>
+          <w:p>
+            <w:r>
+              <w:t>Should Have</w:t>
+            </w:r>
+          </w:p>
+        </w:tc>
+        <w:tc>
+          <w:tcPr>
+            <w:tcW w:w="3911" w:type="dxa"/>
+            <w:shd w:val="clear" w:color="auto" w:fill="A6A6A6" w:themeFill="background1" w:themeFillShade="A6"/>
+          </w:tcPr>
+          <w:p>
+            <w:r>
+              <w:t>Must Not Have</w:t>
+            </w:r>
+          </w:p>
+        </w:tc>
+      </w:tr>
+      <w:tr>
+        <w:tc>
+          <w:tcPr>
+            <w:tcW w:w="3633" w:type="dxa"/>
+          </w:tcPr>
+          <w:p>
+            <w:pPr>
+              <w:rPr>
+                <w:sz w:val="22"/>
+                <w:szCs w:val="22"/>
+              </w:rPr>
+            </w:pPr>
+            <w:r>
+              <w:rPr>
+                <w:sz w:val="22"/>
+                <w:szCs w:val="22"/>
+              </w:rPr>
+              <w:t>The player must be able to control the character for at least 70% of the game</w:t>
+            </w:r>
+          </w:p>
+        </w:tc>
+        <w:tc>
+          <w:tcPr>
+            <w:tcW w:w="3497" w:type="dxa"/>
+          </w:tcPr>
+          <w:p>
+            <w:pPr>
+              <w:rPr>
+                <w:sz w:val="22"/>
+                <w:szCs w:val="22"/>
+              </w:rPr>
+            </w:pPr>
+            <w:r>
+              <w:rPr>
+                <w:sz w:val="22"/>
+                <w:szCs w:val="22"/>
+              </w:rPr>
+              <w:t>The game should have good assets (art)</w:t>
+            </w:r>
+          </w:p>
+        </w:tc>
+        <w:tc>
+          <w:tcPr>
+            <w:tcW w:w="3911" w:type="dxa"/>
+          </w:tcPr>
+          <w:p>
+            <w:pPr>
+              <w:rPr>
+                <w:sz w:val="22"/>
+                <w:szCs w:val="22"/>
+              </w:rPr>
+            </w:pPr>
+            <w:r>
+              <w:rPr>
+                <w:sz w:val="22"/>
+                <w:szCs w:val="22"/>
+              </w:rPr>
+              <w:t xml:space="preserve">The game must not have many </w:t>
+            </w:r>
+            <w:proofErr w:type="gramStart"/>
+            <w:r>
+              <w:rPr>
+                <w:sz w:val="22"/>
+                <w:szCs w:val="22"/>
+              </w:rPr>
+              <w:t>game</w:t>
+            </w:r>
+            <w:proofErr w:type="gramEnd"/>
+            <w:r>
+              <w:rPr>
+                <w:sz w:val="22"/>
+                <w:szCs w:val="22"/>
+              </w:rPr>
+              <w:t xml:space="preserve"> breaking bugs (This would ruin the players immersion and experience)</w:t>
+            </w:r>
+          </w:p>
+        </w:tc>
+      </w:tr>
+      <w:tr>
+        <w:tc>
+          <w:tcPr>
+            <w:tcW w:w="3633" w:type="dxa"/>
+          </w:tcPr>
+          <w:p>
+            <w:pPr>
+              <w:rPr>
+                <w:sz w:val="22"/>
+                <w:szCs w:val="22"/>
+              </w:rPr>
+            </w:pPr>
+            <w:r>
+              <w:rPr>
+                <w:sz w:val="22"/>
+                <w:szCs w:val="22"/>
+              </w:rPr>
+              <w:t>The game must have the theme of Journey</w:t>
+            </w:r>
+          </w:p>
+        </w:tc>
+        <w:tc>
+          <w:tcPr>
+            <w:tcW w:w="3497" w:type="dxa"/>
+          </w:tcPr>
+          <w:p>
+            <w:pPr>
+              <w:rPr>
+                <w:sz w:val="22"/>
+                <w:szCs w:val="22"/>
+              </w:rPr>
+            </w:pPr>
+            <w:r>
+              <w:rPr>
+                <w:sz w:val="22"/>
+                <w:szCs w:val="22"/>
+              </w:rPr>
+              <w:t>The game should be intuitive and easy to use with little to no text</w:t>
+            </w:r>
+          </w:p>
+        </w:tc>
+        <w:tc>
+          <w:tcPr>
+            <w:tcW w:w="3911" w:type="dxa"/>
+          </w:tcPr>
+          <w:p>
+            <w:pPr>
+              <w:rPr>
+                <w:sz w:val="22"/>
+                <w:szCs w:val="22"/>
+              </w:rPr>
+            </w:pPr>
+            <w:r>
+              <w:rPr>
+                <w:sz w:val="22"/>
+                <w:szCs w:val="22"/>
+              </w:rPr>
+              <w:t>The game must not include anything that would break the players immersion</w:t>
+            </w:r>
+          </w:p>
+        </w:tc>
+      </w:tr>
+      <w:tr>
+        <w:tc>
+          <w:tcPr>
+            <w:tcW w:w="3633" w:type="dxa"/>
+          </w:tcPr>
+          <w:p>
+            <w:pPr>
+              <w:rPr>
+                <w:sz w:val="22"/>
+                <w:szCs w:val="22"/>
+              </w:rPr>
+            </w:pPr>
+            <w:r>
+              <w:rPr>
+                <w:sz w:val="22"/>
+                <w:szCs w:val="22"/>
+              </w:rPr>
+              <w:t>The game must include challenges that the player must overcome</w:t>
+            </w:r>
+          </w:p>
+        </w:tc>
+        <w:tc>
+          <w:tcPr>
+            <w:tcW w:w="3497" w:type="dxa"/>
+          </w:tcPr>
+          <w:p>
+            <w:pPr>
+              <w:rPr>
+                <w:sz w:val="22"/>
+                <w:szCs w:val="22"/>
+              </w:rPr>
+            </w:pPr>
+            <w:r>
+              <w:rPr>
+                <w:sz w:val="22"/>
+                <w:szCs w:val="22"/>
+              </w:rPr>
+              <w:t>Should be targeted to an audience between 18-22</w:t>
+            </w:r>
+          </w:p>
+        </w:tc>
+        <w:tc>
+          <w:tcPr>
+            <w:tcW w:w="3911" w:type="dxa"/>
+          </w:tcPr>
+          <w:p>
+            <w:pPr>
+              <w:rPr>
+                <w:sz w:val="22"/>
+                <w:szCs w:val="22"/>
+              </w:rPr>
+            </w:pPr>
+            <w:r>
+              <w:rPr>
+                <w:sz w:val="22"/>
+                <w:szCs w:val="22"/>
+              </w:rPr>
+              <w:t xml:space="preserve">Must not </w:t>
+            </w:r>
+            <w:r>
+              <w:rPr>
+                <w:b/>
+                <w:bCs/>
+                <w:sz w:val="22"/>
+                <w:szCs w:val="22"/>
+              </w:rPr>
+              <w:t>TODO</w:t>
+            </w:r>
+          </w:p>
+        </w:tc>
+      </w:tr>
+    </w:tbl>
+    <w:p>
+      <w:pPr>
+        <w:pStyle w:val="Heading2"/>
+      </w:pPr>
+      <w:bookmarkStart w:id="7" w:name="_Toc192792959"/>
+      <w:r>
+        <w:t>Algorithm</w:t>
+      </w:r>
+      <w:bookmarkEnd w:id="7"/>
     </w:p>
     <w:p/>
     <w:p>
-      <w:r>
-        <w:t>end</w:t>
+      <w:pPr>
+        <w:pStyle w:val="Heading2"/>
+      </w:pPr>
+      <w:bookmarkStart w:id="8" w:name="_Toc192792960"/>
+      <w:r>
+        <w:t>Storyboards</w:t>
+      </w:r>
+      <w:bookmarkEnd w:id="8"/>
+    </w:p>
+    <w:p/>
+    <w:p>
+      <w:r>
+        <w:t>E</w:t>
+      </w:r>
+      <w:r>
+        <w:t>nd</w:t>
+      </w:r>
+      <w:r>
+        <w:t xml:space="preserve"> of page</w:t>
       </w:r>
     </w:p>
     <w:p>
@@ -1633,17 +2348,19 @@
       <w:pPr>
         <w:pStyle w:val="Heading1"/>
       </w:pPr>
-      <w:bookmarkStart w:id="6" w:name="_Toc192787667"/>
+      <w:bookmarkStart w:id="9" w:name="_Toc192792961"/>
       <w:r>
         <w:lastRenderedPageBreak/>
         <w:t>Generate</w:t>
       </w:r>
-      <w:bookmarkEnd w:id="6"/>
+      <w:bookmarkEnd w:id="9"/>
     </w:p>
     <w:p>
       <w:pPr>
         <w:rPr>
           <w:rStyle w:val="Hyperlink"/>
+          <w:sz w:val="22"/>
+          <w:szCs w:val="22"/>
         </w:rPr>
       </w:pPr>
       <w:r>
@@ -1658,22 +2375,437 @@
       <w:r>
         <w:rPr>
           <w:rStyle w:val="Hyperlink"/>
+          <w:sz w:val="22"/>
+          <w:szCs w:val="22"/>
         </w:rPr>
         <w:t>Link to the code</w:t>
       </w:r>
     </w:p>
     <w:p>
+      <w:pPr>
+        <w:pStyle w:val="Heading2"/>
+      </w:pPr>
       <w:r>
         <w:fldChar w:fldCharType="end"/>
       </w:r>
-    </w:p>
-    <w:p/>
-    <w:p>
-      <w:r>
-        <w:t>end</w:t>
-      </w:r>
+      <w:bookmarkStart w:id="10" w:name="_Toc192792962"/>
+      <w:r>
+        <w:t>Assets</w:t>
+      </w:r>
+      <w:bookmarkEnd w:id="10"/>
     </w:p>
     <w:p>
+      <w:pPr>
+        <w:rPr>
+          <w:sz w:val="22"/>
+          <w:szCs w:val="22"/>
+        </w:rPr>
+      </w:pPr>
+      <w:r>
+        <w:rPr>
+          <w:sz w:val="22"/>
+          <w:szCs w:val="22"/>
+        </w:rPr>
+        <w:t xml:space="preserve">I will be gathering my assets from itch.io, which is a website for distributing games and assets for game developers, and I will be making some of my own assets in a program called </w:t>
+      </w:r>
+      <w:proofErr w:type="spellStart"/>
+      <w:r>
+        <w:rPr>
+          <w:sz w:val="22"/>
+          <w:szCs w:val="22"/>
+        </w:rPr>
+        <w:t>Aseprite</w:t>
+      </w:r>
+      <w:proofErr w:type="spellEnd"/>
+      <w:r>
+        <w:rPr>
+          <w:sz w:val="22"/>
+          <w:szCs w:val="22"/>
+        </w:rPr>
+        <w:t>.</w:t>
+      </w:r>
+    </w:p>
+    <w:p>
+      <w:pPr>
+        <w:pStyle w:val="Heading2"/>
+      </w:pPr>
+      <w:bookmarkStart w:id="11" w:name="_Toc192792963"/>
+      <w:r>
+        <w:drawing>
+          <wp:anchor distT="0" distB="0" distL="114300" distR="114300" simplePos="0" relativeHeight="251661312" behindDoc="0" locked="0" layoutInCell="1" allowOverlap="1" wp14:anchorId="461B0FDB" wp14:editId="1C2A70D3">
+            <wp:simplePos x="0" y="0"/>
+            <wp:positionH relativeFrom="page">
+              <wp:align>left</wp:align>
+            </wp:positionH>
+            <wp:positionV relativeFrom="page">
+              <wp:posOffset>2353310</wp:posOffset>
+            </wp:positionV>
+            <wp:extent cx="2898140" cy="3973830"/>
+            <wp:effectExtent l="0" t="0" r="0" b="7620"/>
+            <wp:wrapNone/>
+            <wp:docPr id="464584164" name="Picture 1"/>
+            <wp:cNvGraphicFramePr>
+              <a:graphicFrameLocks xmlns:a="http://schemas.openxmlformats.org/drawingml/2006/main" noChangeAspect="1"/>
+            </wp:cNvGraphicFramePr>
+            <a:graphic xmlns:a="http://schemas.openxmlformats.org/drawingml/2006/main">
+              <a:graphicData uri="http://schemas.openxmlformats.org/drawingml/2006/picture">
+                <pic:pic xmlns:pic="http://schemas.openxmlformats.org/drawingml/2006/picture">
+                  <pic:nvPicPr>
+                    <pic:cNvPr id="464584164" name=""/>
+                    <pic:cNvPicPr/>
+                  </pic:nvPicPr>
+                  <pic:blipFill>
+                    <a:blip r:embed="rId8">
+                      <a:extLst>
+                        <a:ext uri="{28A0092B-C50C-407E-A947-70E740481C1C}">
+                          <a14:useLocalDpi xmlns:a14="http://schemas.microsoft.com/office/drawing/2010/main" val="0"/>
+                        </a:ext>
+                      </a:extLst>
+                    </a:blip>
+                    <a:stretch>
+                      <a:fillRect/>
+                    </a:stretch>
+                  </pic:blipFill>
+                  <pic:spPr>
+                    <a:xfrm>
+                      <a:off x="0" y="0"/>
+                      <a:ext cx="2898140" cy="3973830"/>
+                    </a:xfrm>
+                    <a:prstGeom prst="rect">
+                      <a:avLst/>
+                    </a:prstGeom>
+                  </pic:spPr>
+                </pic:pic>
+              </a:graphicData>
+            </a:graphic>
+          </wp:anchor>
+        </w:drawing>
+      </w:r>
+      <w:r>
+        <w:t>Screenshots of code</w:t>
+      </w:r>
+      <w:bookmarkEnd w:id="11"/>
+    </w:p>
+    <w:p>
+      <w:r>
+        <w:rPr>
+          <w:noProof/>
+        </w:rPr>
+        <w:drawing>
+          <wp:anchor distT="0" distB="0" distL="114300" distR="114300" simplePos="0" relativeHeight="251660288" behindDoc="0" locked="0" layoutInCell="1" allowOverlap="1" wp14:anchorId="24829047" wp14:editId="760A5122">
+            <wp:simplePos x="0" y="0"/>
+            <wp:positionH relativeFrom="page">
+              <wp:posOffset>2879362</wp:posOffset>
+            </wp:positionH>
+            <wp:positionV relativeFrom="margin">
+              <wp:posOffset>1895203</wp:posOffset>
+            </wp:positionV>
+            <wp:extent cx="3366316" cy="3964025"/>
+            <wp:effectExtent l="0" t="0" r="5715" b="0"/>
+            <wp:wrapNone/>
+            <wp:docPr id="1473834700" name="Picture 1"/>
+            <wp:cNvGraphicFramePr>
+              <a:graphicFrameLocks xmlns:a="http://schemas.openxmlformats.org/drawingml/2006/main" noChangeAspect="1"/>
+            </wp:cNvGraphicFramePr>
+            <a:graphic xmlns:a="http://schemas.openxmlformats.org/drawingml/2006/main">
+              <a:graphicData uri="http://schemas.openxmlformats.org/drawingml/2006/picture">
+                <pic:pic xmlns:pic="http://schemas.openxmlformats.org/drawingml/2006/picture">
+                  <pic:nvPicPr>
+                    <pic:cNvPr id="1473834700" name=""/>
+                    <pic:cNvPicPr/>
+                  </pic:nvPicPr>
+                  <pic:blipFill>
+                    <a:blip r:embed="rId9">
+                      <a:extLst>
+                        <a:ext uri="{28A0092B-C50C-407E-A947-70E740481C1C}">
+                          <a14:useLocalDpi xmlns:a14="http://schemas.microsoft.com/office/drawing/2010/main" val="0"/>
+                        </a:ext>
+                      </a:extLst>
+                    </a:blip>
+                    <a:stretch>
+                      <a:fillRect/>
+                    </a:stretch>
+                  </pic:blipFill>
+                  <pic:spPr>
+                    <a:xfrm>
+                      <a:off x="0" y="0"/>
+                      <a:ext cx="3366316" cy="3964025"/>
+                    </a:xfrm>
+                    <a:prstGeom prst="rect">
+                      <a:avLst/>
+                    </a:prstGeom>
+                  </pic:spPr>
+                </pic:pic>
+              </a:graphicData>
+            </a:graphic>
+            <wp14:sizeRelH relativeFrom="margin">
+              <wp14:pctWidth>0</wp14:pctWidth>
+            </wp14:sizeRelH>
+            <wp14:sizeRelV relativeFrom="margin">
+              <wp14:pctHeight>0</wp14:pctHeight>
+            </wp14:sizeRelV>
+          </wp:anchor>
+        </w:drawing>
+      </w:r>
+      <w:r>
+        <w:rPr>
+          <w:noProof/>
+        </w:rPr>
+        <w:t xml:space="preserve">     </w:t>
+      </w:r>
+    </w:p>
+    <w:p>
+      <w:pPr>
+        <w:rPr>
+          <w:noProof/>
+        </w:rPr>
+      </w:pPr>
+    </w:p>
+    <w:p>
+      <w:r>
+        <w:rPr>
+          <w:noProof/>
+        </w:rPr>
+        <w:drawing>
+          <wp:anchor distT="0" distB="0" distL="114300" distR="114300" simplePos="0" relativeHeight="251659264" behindDoc="0" locked="0" layoutInCell="1" allowOverlap="1" wp14:anchorId="600C5CE5" wp14:editId="7A7039B8">
+            <wp:simplePos x="0" y="0"/>
+            <wp:positionH relativeFrom="margin">
+              <wp:align>center</wp:align>
+            </wp:positionH>
+            <wp:positionV relativeFrom="page">
+              <wp:posOffset>6384109</wp:posOffset>
+            </wp:positionV>
+            <wp:extent cx="2923693" cy="4220482"/>
+            <wp:effectExtent l="0" t="0" r="0" b="8890"/>
+            <wp:wrapNone/>
+            <wp:docPr id="1039856008" name="Picture 1" descr="A screen shot of a computer program&#10;&#10;AI-generated content may be incorrect."/>
+            <wp:cNvGraphicFramePr>
+              <a:graphicFrameLocks xmlns:a="http://schemas.openxmlformats.org/drawingml/2006/main" noChangeAspect="1"/>
+            </wp:cNvGraphicFramePr>
+            <a:graphic xmlns:a="http://schemas.openxmlformats.org/drawingml/2006/main">
+              <a:graphicData uri="http://schemas.openxmlformats.org/drawingml/2006/picture">
+                <pic:pic xmlns:pic="http://schemas.openxmlformats.org/drawingml/2006/picture">
+                  <pic:nvPicPr>
+                    <pic:cNvPr id="1039856008" name="Picture 1" descr="A screen shot of a computer program&#10;&#10;AI-generated content may be incorrect."/>
+                    <pic:cNvPicPr/>
+                  </pic:nvPicPr>
+                  <pic:blipFill rotWithShape="1">
+                    <a:blip r:embed="rId10">
+                      <a:extLst>
+                        <a:ext uri="{28A0092B-C50C-407E-A947-70E740481C1C}">
+                          <a14:useLocalDpi xmlns:a14="http://schemas.microsoft.com/office/drawing/2010/main" val="0"/>
+                        </a:ext>
+                      </a:extLst>
+                    </a:blip>
+                    <a:srcRect b="14097"/>
+                    <a:stretch/>
+                  </pic:blipFill>
+                  <pic:spPr bwMode="auto">
+                    <a:xfrm>
+                      <a:off x="0" y="0"/>
+                      <a:ext cx="2923693" cy="4220482"/>
+                    </a:xfrm>
+                    <a:prstGeom prst="rect">
+                      <a:avLst/>
+                    </a:prstGeom>
+                    <a:ln>
+                      <a:noFill/>
+                    </a:ln>
+                    <a:extLst>
+                      <a:ext uri="{53640926-AAD7-44D8-BBD7-CCE9431645EC}">
+                        <a14:shadowObscured xmlns:a14="http://schemas.microsoft.com/office/drawing/2010/main"/>
+                      </a:ext>
+                    </a:extLst>
+                  </pic:spPr>
+                </pic:pic>
+              </a:graphicData>
+            </a:graphic>
+            <wp14:sizeRelH relativeFrom="margin">
+              <wp14:pctWidth>0</wp14:pctWidth>
+            </wp14:sizeRelH>
+            <wp14:sizeRelV relativeFrom="margin">
+              <wp14:pctHeight>0</wp14:pctHeight>
+            </wp14:sizeRelV>
+          </wp:anchor>
+        </w:drawing>
+      </w:r>
+      <w:r>
+        <w:rPr>
+          <w:noProof/>
+        </w:rPr>
+        <w:drawing>
+          <wp:anchor distT="0" distB="0" distL="114300" distR="114300" simplePos="0" relativeHeight="251658240" behindDoc="0" locked="0" layoutInCell="1" allowOverlap="1" wp14:anchorId="4288AA8D" wp14:editId="6BA46C35">
+            <wp:simplePos x="0" y="0"/>
+            <wp:positionH relativeFrom="page">
+              <wp:posOffset>5294733</wp:posOffset>
+            </wp:positionH>
+            <wp:positionV relativeFrom="margin">
+              <wp:posOffset>8009164</wp:posOffset>
+            </wp:positionV>
+            <wp:extent cx="2269017" cy="1902279"/>
+            <wp:effectExtent l="0" t="0" r="0" b="3175"/>
+            <wp:wrapNone/>
+            <wp:docPr id="137219979" name="Picture 1" descr="A screen shot of a computer program&#10;&#10;AI-generated content may be incorrect."/>
+            <wp:cNvGraphicFramePr>
+              <a:graphicFrameLocks xmlns:a="http://schemas.openxmlformats.org/drawingml/2006/main" noChangeAspect="1"/>
+            </wp:cNvGraphicFramePr>
+            <a:graphic xmlns:a="http://schemas.openxmlformats.org/drawingml/2006/main">
+              <a:graphicData uri="http://schemas.openxmlformats.org/drawingml/2006/picture">
+                <pic:pic xmlns:pic="http://schemas.openxmlformats.org/drawingml/2006/picture">
+                  <pic:nvPicPr>
+                    <pic:cNvPr id="137219979" name="Picture 1" descr="A screen shot of a computer program&#10;&#10;AI-generated content may be incorrect."/>
+                    <pic:cNvPicPr/>
+                  </pic:nvPicPr>
+                  <pic:blipFill>
+                    <a:blip r:embed="rId11">
+                      <a:extLst>
+                        <a:ext uri="{28A0092B-C50C-407E-A947-70E740481C1C}">
+                          <a14:useLocalDpi xmlns:a14="http://schemas.microsoft.com/office/drawing/2010/main" val="0"/>
+                        </a:ext>
+                      </a:extLst>
+                    </a:blip>
+                    <a:stretch>
+                      <a:fillRect/>
+                    </a:stretch>
+                  </pic:blipFill>
+                  <pic:spPr>
+                    <a:xfrm>
+                      <a:off x="0" y="0"/>
+                      <a:ext cx="2282659" cy="1913716"/>
+                    </a:xfrm>
+                    <a:prstGeom prst="rect">
+                      <a:avLst/>
+                    </a:prstGeom>
+                  </pic:spPr>
+                </pic:pic>
+              </a:graphicData>
+            </a:graphic>
+            <wp14:sizeRelH relativeFrom="margin">
+              <wp14:pctWidth>0</wp14:pctWidth>
+            </wp14:sizeRelH>
+            <wp14:sizeRelV relativeFrom="margin">
+              <wp14:pctHeight>0</wp14:pctHeight>
+            </wp14:sizeRelV>
+          </wp:anchor>
+        </w:drawing>
+      </w:r>
+      <w:r>
+        <w:drawing>
+          <wp:anchor distT="0" distB="0" distL="114300" distR="114300" simplePos="0" relativeHeight="251663360" behindDoc="0" locked="0" layoutInCell="1" allowOverlap="1" wp14:anchorId="066B5948" wp14:editId="2D51ED82">
+            <wp:simplePos x="0" y="0"/>
+            <wp:positionH relativeFrom="margin">
+              <wp:posOffset>4906735</wp:posOffset>
+            </wp:positionH>
+            <wp:positionV relativeFrom="page">
+              <wp:posOffset>6327321</wp:posOffset>
+            </wp:positionV>
+            <wp:extent cx="2155371" cy="2123906"/>
+            <wp:effectExtent l="0" t="0" r="0" b="0"/>
+            <wp:wrapNone/>
+            <wp:docPr id="100297333" name="Picture 1" descr="A computer screen shot of a program code&#10;&#10;AI-generated content may be incorrect."/>
+            <wp:cNvGraphicFramePr>
+              <a:graphicFrameLocks xmlns:a="http://schemas.openxmlformats.org/drawingml/2006/main" noChangeAspect="1"/>
+            </wp:cNvGraphicFramePr>
+            <a:graphic xmlns:a="http://schemas.openxmlformats.org/drawingml/2006/main">
+              <a:graphicData uri="http://schemas.openxmlformats.org/drawingml/2006/picture">
+                <pic:pic xmlns:pic="http://schemas.openxmlformats.org/drawingml/2006/picture">
+                  <pic:nvPicPr>
+                    <pic:cNvPr id="100297333" name="Picture 1" descr="A computer screen shot of a program code&#10;&#10;AI-generated content may be incorrect."/>
+                    <pic:cNvPicPr/>
+                  </pic:nvPicPr>
+                  <pic:blipFill>
+                    <a:blip r:embed="rId12">
+                      <a:extLst>
+                        <a:ext uri="{28A0092B-C50C-407E-A947-70E740481C1C}">
+                          <a14:useLocalDpi xmlns:a14="http://schemas.microsoft.com/office/drawing/2010/main" val="0"/>
+                        </a:ext>
+                      </a:extLst>
+                    </a:blip>
+                    <a:stretch>
+                      <a:fillRect/>
+                    </a:stretch>
+                  </pic:blipFill>
+                  <pic:spPr>
+                    <a:xfrm>
+                      <a:off x="0" y="0"/>
+                      <a:ext cx="2167107" cy="2135471"/>
+                    </a:xfrm>
+                    <a:prstGeom prst="rect">
+                      <a:avLst/>
+                    </a:prstGeom>
+                  </pic:spPr>
+                </pic:pic>
+              </a:graphicData>
+            </a:graphic>
+            <wp14:sizeRelH relativeFrom="margin">
+              <wp14:pctWidth>0</wp14:pctWidth>
+            </wp14:sizeRelH>
+            <wp14:sizeRelV relativeFrom="margin">
+              <wp14:pctHeight>0</wp14:pctHeight>
+            </wp14:sizeRelV>
+          </wp:anchor>
+        </w:drawing>
+      </w:r>
+      <w:r>
+        <w:rPr>
+          <w:noProof/>
+        </w:rPr>
+        <w:drawing>
+          <wp:anchor distT="0" distB="0" distL="114300" distR="114300" simplePos="0" relativeHeight="251662336" behindDoc="0" locked="0" layoutInCell="1" allowOverlap="1" wp14:anchorId="62AEE8CD" wp14:editId="10C9FFF0">
+            <wp:simplePos x="0" y="0"/>
+            <wp:positionH relativeFrom="page">
+              <wp:align>left</wp:align>
+            </wp:positionH>
+            <wp:positionV relativeFrom="page">
+              <wp:align>bottom</wp:align>
+            </wp:positionV>
+            <wp:extent cx="2228850" cy="4357791"/>
+            <wp:effectExtent l="0" t="0" r="0" b="5080"/>
+            <wp:wrapNone/>
+            <wp:docPr id="1331235348" name="Picture 1" descr="A screen shot of a computer program&#10;&#10;AI-generated content may be incorrect."/>
+            <wp:cNvGraphicFramePr>
+              <a:graphicFrameLocks xmlns:a="http://schemas.openxmlformats.org/drawingml/2006/main" noChangeAspect="1"/>
+            </wp:cNvGraphicFramePr>
+            <a:graphic xmlns:a="http://schemas.openxmlformats.org/drawingml/2006/main">
+              <a:graphicData uri="http://schemas.openxmlformats.org/drawingml/2006/picture">
+                <pic:pic xmlns:pic="http://schemas.openxmlformats.org/drawingml/2006/picture">
+                  <pic:nvPicPr>
+                    <pic:cNvPr id="1331235348" name="Picture 1" descr="A screen shot of a computer program&#10;&#10;AI-generated content may be incorrect."/>
+                    <pic:cNvPicPr/>
+                  </pic:nvPicPr>
+                  <pic:blipFill>
+                    <a:blip r:embed="rId13">
+                      <a:extLst>
+                        <a:ext uri="{28A0092B-C50C-407E-A947-70E740481C1C}">
+                          <a14:useLocalDpi xmlns:a14="http://schemas.microsoft.com/office/drawing/2010/main" val="0"/>
+                        </a:ext>
+                      </a:extLst>
+                    </a:blip>
+                    <a:stretch>
+                      <a:fillRect/>
+                    </a:stretch>
+                  </pic:blipFill>
+                  <pic:spPr>
+                    <a:xfrm>
+                      <a:off x="0" y="0"/>
+                      <a:ext cx="2228850" cy="4357791"/>
+                    </a:xfrm>
+                    <a:prstGeom prst="rect">
+                      <a:avLst/>
+                    </a:prstGeom>
+                  </pic:spPr>
+                </pic:pic>
+              </a:graphicData>
+            </a:graphic>
+            <wp14:sizeRelH relativeFrom="margin">
+              <wp14:pctWidth>0</wp14:pctWidth>
+            </wp14:sizeRelH>
+            <wp14:sizeRelV relativeFrom="margin">
+              <wp14:pctHeight>0</wp14:pctHeight>
+            </wp14:sizeRelV>
+          </wp:anchor>
+        </w:drawing>
+      </w:r>
       <w:r>
         <w:br w:type="page"/>
       </w:r>
@@ -1682,40 +2814,42 @@
       <w:pPr>
         <w:pStyle w:val="Heading1"/>
       </w:pPr>
-      <w:bookmarkStart w:id="7" w:name="_Toc192787668"/>
+      <w:bookmarkStart w:id="12" w:name="_Toc192792964"/>
       <w:r>
         <w:lastRenderedPageBreak/>
         <w:t>Evaluate</w:t>
       </w:r>
-      <w:bookmarkEnd w:id="7"/>
+      <w:bookmarkEnd w:id="12"/>
     </w:p>
     <w:p/>
     <w:p>
       <w:r>
         <w:t>End</w:t>
       </w:r>
+      <w:r>
+        <w:t xml:space="preserve"> of page</w:t>
+      </w:r>
     </w:p>
     <w:p>
       <w:r>
         <w:br w:type="page"/>
       </w:r>
     </w:p>
+    <w:bookmarkStart w:id="13" w:name="_Toc192792965" w:displacedByCustomXml="next"/>
     <w:sdt>
       <w:sdtPr>
+        <w:rPr>
+          <w:rFonts w:asciiTheme="minorHAnsi" w:eastAsiaTheme="minorHAnsi" w:hAnsiTheme="minorHAnsi" w:cstheme="minorBidi"/>
+          <w:color w:val="auto"/>
+          <w:sz w:val="24"/>
+          <w:szCs w:val="24"/>
+        </w:rPr>
         <w:id w:val="683871869"/>
         <w:docPartObj>
           <w:docPartGallery w:val="Bibliographies"/>
           <w:docPartUnique/>
         </w:docPartObj>
       </w:sdtPr>
-      <w:sdtEndPr>
-        <w:rPr>
-          <w:rFonts w:asciiTheme="minorHAnsi" w:eastAsiaTheme="minorHAnsi" w:hAnsiTheme="minorHAnsi" w:cstheme="minorBidi"/>
-          <w:color w:val="auto"/>
-          <w:sz w:val="24"/>
-          <w:szCs w:val="24"/>
-        </w:rPr>
-      </w:sdtEndPr>
       <w:sdtContent>
         <w:p>
           <w:pPr>
@@ -1724,6 +2858,7 @@
           <w:r>
             <w:t>Bibliography</w:t>
           </w:r>
+          <w:bookmarkEnd w:id="13"/>
         </w:p>
         <w:sdt>
           <w:sdtPr>
@@ -2296,6 +3431,7 @@
   <w:style w:type="paragraph" w:default="1" w:styleId="Normal">
     <w:name w:val="Normal"/>
     <w:qFormat/>
+    <w:rsid w:val="001338E9"/>
   </w:style>
   <w:style w:type="paragraph" w:styleId="Heading1">
     <w:name w:val="heading 1"/>
@@ -2498,6 +3634,7 @@
   <w:style w:type="character" w:default="1" w:styleId="DefaultParagraphFont">
     <w:name w:val="Default Paragraph Font"/>
     <w:uiPriority w:val="1"/>
+    <w:semiHidden/>
     <w:unhideWhenUsed/>
   </w:style>
   <w:style w:type="table" w:default="1" w:styleId="TableNormal">
@@ -3054,6 +4191,7 @@
     <w:rsidRoot w:val="00CE0859"/>
     <w:rsid w:val="003C1B8A"/>
     <w:rsid w:val="007456D9"/>
+    <w:rsid w:val="007E1CF5"/>
     <w:rsid w:val="007E4532"/>
     <w:rsid w:val="008A4495"/>
     <w:rsid w:val="00AC5A72"/>

</xml_diff>

<commit_message>
Adding (non functional) collision detection and adding maps 3 and 4
</commit_message>
<xml_diff>
--- a/assesment/Documentation/assesment.docx
+++ b/assesment/Documentation/assesment.docx
@@ -2291,16 +2291,7 @@
                 <w:sz w:val="22"/>
                 <w:szCs w:val="22"/>
               </w:rPr>
-              <w:t xml:space="preserve">Must not </w:t>
-            </w:r>
-            <w:r>
-              <w:rPr>
-                <w:b/>
-                <w:bCs/>
-                <w:sz w:val="22"/>
-                <w:szCs w:val="22"/>
-              </w:rPr>
-              <w:t>TODO</w:t>
+              <w:t>This game must not have all code in one file as this would cause the code to be extremely complicated and hard to read (there are over 800 lines of code across all the files)</w:t>
             </w:r>
           </w:p>
         </w:tc>
@@ -2316,7 +2307,11 @@
       </w:r>
       <w:bookmarkEnd w:id="7"/>
     </w:p>
-    <w:p/>
+    <w:p>
+      <w:r>
+        <w:t>Will be done tomorrow, I like sleeping</w:t>
+      </w:r>
+    </w:p>
     <w:p>
       <w:pPr>
         <w:pStyle w:val="Heading2"/>
@@ -2327,19 +2322,246 @@
       </w:r>
       <w:bookmarkEnd w:id="8"/>
     </w:p>
-    <w:p/>
     <w:p>
       <w:r>
-        <w:t>E</w:t>
-      </w:r>
-      <w:r>
-        <w:t>nd</w:t>
-      </w:r>
-      <w:r>
-        <w:t xml:space="preserve"> of page</w:t>
+        <w:rPr>
+          <w:noProof/>
+        </w:rPr>
+        <w:drawing>
+          <wp:inline distT="0" distB="0" distL="0" distR="0" wp14:anchorId="22048ED4" wp14:editId="471798D2">
+            <wp:extent cx="3278872" cy="1803741"/>
+            <wp:effectExtent l="0" t="0" r="0" b="6350"/>
+            <wp:docPr id="673533420" name="Picture 1"/>
+            <wp:cNvGraphicFramePr>
+              <a:graphicFrameLocks xmlns:a="http://schemas.openxmlformats.org/drawingml/2006/main" noChangeAspect="1"/>
+            </wp:cNvGraphicFramePr>
+            <a:graphic xmlns:a="http://schemas.openxmlformats.org/drawingml/2006/main">
+              <a:graphicData uri="http://schemas.openxmlformats.org/drawingml/2006/picture">
+                <pic:pic xmlns:pic="http://schemas.openxmlformats.org/drawingml/2006/picture">
+                  <pic:nvPicPr>
+                    <pic:cNvPr id="0" name="Picture 1"/>
+                    <pic:cNvPicPr>
+                      <a:picLocks noChangeAspect="1" noChangeArrowheads="1"/>
+                    </pic:cNvPicPr>
+                  </pic:nvPicPr>
+                  <pic:blipFill>
+                    <a:blip r:embed="rId8" cstate="print">
+                      <a:extLst>
+                        <a:ext uri="{28A0092B-C50C-407E-A947-70E740481C1C}">
+                          <a14:useLocalDpi xmlns:a14="http://schemas.microsoft.com/office/drawing/2010/main" val="0"/>
+                        </a:ext>
+                      </a:extLst>
+                    </a:blip>
+                    <a:srcRect/>
+                    <a:stretch>
+                      <a:fillRect/>
+                    </a:stretch>
+                  </pic:blipFill>
+                  <pic:spPr bwMode="auto">
+                    <a:xfrm>
+                      <a:off x="0" y="0"/>
+                      <a:ext cx="3388214" cy="1863891"/>
+                    </a:xfrm>
+                    <a:prstGeom prst="rect">
+                      <a:avLst/>
+                    </a:prstGeom>
+                    <a:noFill/>
+                    <a:ln>
+                      <a:noFill/>
+                    </a:ln>
+                  </pic:spPr>
+                </pic:pic>
+              </a:graphicData>
+            </a:graphic>
+          </wp:inline>
+        </w:drawing>
+      </w:r>
+      <w:r>
+        <w:rPr>
+          <w:noProof/>
+        </w:rPr>
+        <w:drawing>
+          <wp:inline distT="0" distB="0" distL="0" distR="0" wp14:anchorId="71523D4F" wp14:editId="029C73EA">
+            <wp:extent cx="3300152" cy="1815445"/>
+            <wp:effectExtent l="0" t="0" r="0" b="0"/>
+            <wp:docPr id="2009061506" name="Picture 4"/>
+            <wp:cNvGraphicFramePr>
+              <a:graphicFrameLocks xmlns:a="http://schemas.openxmlformats.org/drawingml/2006/main" noChangeAspect="1"/>
+            </wp:cNvGraphicFramePr>
+            <a:graphic xmlns:a="http://schemas.openxmlformats.org/drawingml/2006/main">
+              <a:graphicData uri="http://schemas.openxmlformats.org/drawingml/2006/picture">
+                <pic:pic xmlns:pic="http://schemas.openxmlformats.org/drawingml/2006/picture">
+                  <pic:nvPicPr>
+                    <pic:cNvPr id="0" name="Picture 4"/>
+                    <pic:cNvPicPr>
+                      <a:picLocks noChangeAspect="1" noChangeArrowheads="1"/>
+                    </pic:cNvPicPr>
+                  </pic:nvPicPr>
+                  <pic:blipFill>
+                    <a:blip r:embed="rId9" cstate="print">
+                      <a:extLst>
+                        <a:ext uri="{28A0092B-C50C-407E-A947-70E740481C1C}">
+                          <a14:useLocalDpi xmlns:a14="http://schemas.microsoft.com/office/drawing/2010/main" val="0"/>
+                        </a:ext>
+                      </a:extLst>
+                    </a:blip>
+                    <a:srcRect/>
+                    <a:stretch>
+                      <a:fillRect/>
+                    </a:stretch>
+                  </pic:blipFill>
+                  <pic:spPr bwMode="auto">
+                    <a:xfrm>
+                      <a:off x="0" y="0"/>
+                      <a:ext cx="3374048" cy="1856096"/>
+                    </a:xfrm>
+                    <a:prstGeom prst="rect">
+                      <a:avLst/>
+                    </a:prstGeom>
+                    <a:noFill/>
+                    <a:ln>
+                      <a:noFill/>
+                    </a:ln>
+                  </pic:spPr>
+                </pic:pic>
+              </a:graphicData>
+            </a:graphic>
+          </wp:inline>
+        </w:drawing>
+      </w:r>
+      <w:r>
+        <w:rPr>
+          <w:noProof/>
+        </w:rPr>
+        <w:drawing>
+          <wp:inline distT="0" distB="0" distL="0" distR="0" wp14:anchorId="2DC3D25E" wp14:editId="70F7B6B6">
+            <wp:extent cx="3200400" cy="1760572"/>
+            <wp:effectExtent l="0" t="0" r="0" b="0"/>
+            <wp:docPr id="122668492" name="Picture 6"/>
+            <wp:cNvGraphicFramePr>
+              <a:graphicFrameLocks xmlns:a="http://schemas.openxmlformats.org/drawingml/2006/main" noChangeAspect="1"/>
+            </wp:cNvGraphicFramePr>
+            <a:graphic xmlns:a="http://schemas.openxmlformats.org/drawingml/2006/main">
+              <a:graphicData uri="http://schemas.openxmlformats.org/drawingml/2006/picture">
+                <pic:pic xmlns:pic="http://schemas.openxmlformats.org/drawingml/2006/picture">
+                  <pic:nvPicPr>
+                    <pic:cNvPr id="0" name="Picture 6"/>
+                    <pic:cNvPicPr>
+                      <a:picLocks noChangeAspect="1" noChangeArrowheads="1"/>
+                    </pic:cNvPicPr>
+                  </pic:nvPicPr>
+                  <pic:blipFill>
+                    <a:blip r:embed="rId10" cstate="print">
+                      <a:extLst>
+                        <a:ext uri="{28A0092B-C50C-407E-A947-70E740481C1C}">
+                          <a14:useLocalDpi xmlns:a14="http://schemas.microsoft.com/office/drawing/2010/main" val="0"/>
+                        </a:ext>
+                      </a:extLst>
+                    </a:blip>
+                    <a:srcRect/>
+                    <a:stretch>
+                      <a:fillRect/>
+                    </a:stretch>
+                  </pic:blipFill>
+                  <pic:spPr bwMode="auto">
+                    <a:xfrm>
+                      <a:off x="0" y="0"/>
+                      <a:ext cx="3238380" cy="1781465"/>
+                    </a:xfrm>
+                    <a:prstGeom prst="rect">
+                      <a:avLst/>
+                    </a:prstGeom>
+                    <a:noFill/>
+                    <a:ln>
+                      <a:noFill/>
+                    </a:ln>
+                  </pic:spPr>
+                </pic:pic>
+              </a:graphicData>
+            </a:graphic>
+          </wp:inline>
+        </w:drawing>
+      </w:r>
+      <w:r>
+        <w:rPr>
+          <w:noProof/>
+        </w:rPr>
+        <w:drawing>
+          <wp:inline distT="0" distB="0" distL="0" distR="0" wp14:anchorId="1C750258" wp14:editId="3F92774E">
+            <wp:extent cx="3188424" cy="1753985"/>
+            <wp:effectExtent l="0" t="0" r="0" b="0"/>
+            <wp:docPr id="544366225" name="Picture 7"/>
+            <wp:cNvGraphicFramePr>
+              <a:graphicFrameLocks xmlns:a="http://schemas.openxmlformats.org/drawingml/2006/main" noChangeAspect="1"/>
+            </wp:cNvGraphicFramePr>
+            <a:graphic xmlns:a="http://schemas.openxmlformats.org/drawingml/2006/main">
+              <a:graphicData uri="http://schemas.openxmlformats.org/drawingml/2006/picture">
+                <pic:pic xmlns:pic="http://schemas.openxmlformats.org/drawingml/2006/picture">
+                  <pic:nvPicPr>
+                    <pic:cNvPr id="0" name="Picture 7"/>
+                    <pic:cNvPicPr>
+                      <a:picLocks noChangeAspect="1" noChangeArrowheads="1"/>
+                    </pic:cNvPicPr>
+                  </pic:nvPicPr>
+                  <pic:blipFill>
+                    <a:blip r:embed="rId11" cstate="print">
+                      <a:extLst>
+                        <a:ext uri="{28A0092B-C50C-407E-A947-70E740481C1C}">
+                          <a14:useLocalDpi xmlns:a14="http://schemas.microsoft.com/office/drawing/2010/main" val="0"/>
+                        </a:ext>
+                      </a:extLst>
+                    </a:blip>
+                    <a:srcRect/>
+                    <a:stretch>
+                      <a:fillRect/>
+                    </a:stretch>
+                  </pic:blipFill>
+                  <pic:spPr bwMode="auto">
+                    <a:xfrm>
+                      <a:off x="0" y="0"/>
+                      <a:ext cx="3233062" cy="1778541"/>
+                    </a:xfrm>
+                    <a:prstGeom prst="rect">
+                      <a:avLst/>
+                    </a:prstGeom>
+                    <a:noFill/>
+                    <a:ln>
+                      <a:noFill/>
+                    </a:ln>
+                  </pic:spPr>
+                </pic:pic>
+              </a:graphicData>
+            </a:graphic>
+          </wp:inline>
+        </w:drawing>
       </w:r>
     </w:p>
     <w:p>
+      <w:r>
+        <w:t xml:space="preserve">All maps have been made in a program called </w:t>
+      </w:r>
+      <w:hyperlink r:id="rId12" w:history="1">
+        <w:r>
+          <w:rPr>
+            <w:rStyle w:val="Hyperlink"/>
+          </w:rPr>
+          <w:t>Tiled</w:t>
+        </w:r>
+      </w:hyperlink>
+      <w:r>
+        <w:t xml:space="preserve"> </w:t>
+      </w:r>
+    </w:p>
+    <w:p>
+      <w:r>
+        <w:t>E</w:t>
+      </w:r>
+      <w:r>
+        <w:t>nd</w:t>
+      </w:r>
+      <w:r>
+        <w:t xml:space="preserve"> of page</w:t>
+      </w:r>
       <w:r>
         <w:br w:type="page"/>
       </w:r>
@@ -2406,23 +2628,15 @@
           <w:sz w:val="22"/>
           <w:szCs w:val="22"/>
         </w:rPr>
-        <w:t xml:space="preserve">I will be gathering my assets from itch.io, which is a website for distributing games and assets for game developers, and I will be making some of my own assets in a program called </w:t>
-      </w:r>
-      <w:proofErr w:type="spellStart"/>
+        <w:t>I will be gathering my assets from itch.io, which is a website for distributing games and assets for game developers, and I will be making some of my own assets in a program called Aseprite.</w:t>
+      </w:r>
       <w:r>
         <w:rPr>
           <w:sz w:val="22"/>
           <w:szCs w:val="22"/>
         </w:rPr>
-        <w:t>Aseprite</w:t>
-      </w:r>
-      <w:proofErr w:type="spellEnd"/>
-      <w:r>
-        <w:rPr>
-          <w:sz w:val="22"/>
-          <w:szCs w:val="22"/>
-        </w:rPr>
-        <w:t>.</w:t>
+        <w:br/>
+        <w:t>Links to be added here</w:t>
       </w:r>
     </w:p>
     <w:p>
@@ -2434,14 +2648,6 @@
         <w:t>Screenshots of code</w:t>
       </w:r>
       <w:bookmarkEnd w:id="11"/>
-    </w:p>
-    <w:p>
-      <w:r>
-        <w:rPr>
-          <w:noProof/>
-        </w:rPr>
-        <w:t xml:space="preserve">     </w:t>
-      </w:r>
     </w:p>
     <w:p>
       <w:pPr>
@@ -2449,8 +2655,41 @@
           <w:noProof/>
         </w:rPr>
       </w:pPr>
+      <w:r>
+        <w:rPr>
+          <w:noProof/>
+        </w:rPr>
+        <w:t>Will put screenshots here whenever I finish this</w:t>
+      </w:r>
+      <w:r>
+        <w:rPr>
+          <w:noProof/>
+        </w:rPr>
+        <w:t>, easier than having to replace them</w:t>
+      </w:r>
+      <w:r>
+        <w:rPr>
+          <w:noProof/>
+        </w:rPr>
+        <w:t>, hopefully tomorrow, otherwise it will have to be incomplete :(</w:t>
+      </w:r>
+      <w:r>
+        <w:rPr>
+          <w:noProof/>
+        </w:rPr>
+        <w:t xml:space="preserve"> as well as the video will be uploaded then</w:t>
+      </w:r>
+      <w:r>
+        <w:rPr>
+          <w:noProof/>
+        </w:rPr>
+        <w:t>, even if incomplete)</w:t>
+      </w:r>
     </w:p>
     <w:p>
+      <w:r>
+        <w:t>EOP</w:t>
+      </w:r>
       <w:r>
         <w:br w:type="page"/>
       </w:r>
@@ -2466,16 +2705,24 @@
       </w:r>
       <w:bookmarkEnd w:id="12"/>
     </w:p>
-    <w:p/>
     <w:p>
       <w:r>
-        <w:t>End</w:t>
-      </w:r>
-      <w:r>
-        <w:t xml:space="preserve"> of page</w:t>
+        <w:t>This is to be completed when I finish it probably tomorrow, will send you an updated copy tomorrow.</w:t>
       </w:r>
     </w:p>
     <w:p>
+      <w:r>
+        <w:t>Note to self: END OF PAGES TO BE DELETED!</w:t>
+      </w:r>
+      <w:r>
+        <w:br/>
+      </w:r>
+      <w:r>
+        <w:t>End</w:t>
+      </w:r>
+      <w:r>
+        <w:t xml:space="preserve"> of page</w:t>
+      </w:r>
       <w:r>
         <w:br w:type="page"/>
       </w:r>
@@ -3835,11 +4082,13 @@
   <w:rsids>
     <w:rsidRoot w:val="00CE0859"/>
     <w:rsid w:val="003C1B8A"/>
+    <w:rsid w:val="00662A60"/>
     <w:rsid w:val="00736F8F"/>
     <w:rsid w:val="007456D9"/>
     <w:rsid w:val="007E1CF5"/>
     <w:rsid w:val="007E4532"/>
     <w:rsid w:val="008A4495"/>
+    <w:rsid w:val="008C546F"/>
     <w:rsid w:val="00AC5A72"/>
     <w:rsid w:val="00CE0859"/>
     <w:rsid w:val="00DC3DE2"/>

</xml_diff>

<commit_message>
Final commit for now...
</commit_message>
<xml_diff>
--- a/assesment/Documentation/assesment.docx
+++ b/assesment/Documentation/assesment.docx
@@ -1580,7 +1580,23 @@
                 <w:sz w:val="22"/>
                 <w:szCs w:val="22"/>
               </w:rPr>
-              <w:t>The game must not have many game breaking bugs (This would ruin the players immersion and experience)</w:t>
+              <w:t xml:space="preserve">The game must not have many </w:t>
+            </w:r>
+            <w:proofErr w:type="gramStart"/>
+            <w:r>
+              <w:rPr>
+                <w:sz w:val="22"/>
+                <w:szCs w:val="22"/>
+              </w:rPr>
+              <w:t>game</w:t>
+            </w:r>
+            <w:proofErr w:type="gramEnd"/>
+            <w:r>
+              <w:rPr>
+                <w:sz w:val="22"/>
+                <w:szCs w:val="22"/>
+              </w:rPr>
+              <w:t xml:space="preserve"> breaking bugs (This would ruin the players immersion and experience)</w:t>
             </w:r>
           </w:p>
         </w:tc>
@@ -2417,7 +2433,7 @@
         <w:fldChar w:fldCharType="begin"/>
       </w:r>
       <w:r>
-        <w:instrText>HYPERLINK "https://github.com/Ghostboo124/school-game-t1/tree/main/assesment/code"</w:instrText>
+        <w:instrText>HYPERLINK "https://github.com/Ghostboo124/school-game-t1/releases/tag/0.1.0"</w:instrText>
       </w:r>
       <w:r>
         <w:fldChar w:fldCharType="separate"/>
@@ -2721,7 +2737,7 @@
           </mc:Choice>
           <mc:Fallback>
             <w:pict>
-              <v:shapetype w14:anchorId="7E2449B3" id="_x0000_t75" coordsize="21600,21600" o:spt="75" o:preferrelative="t" path="m@4@5l@4@11@9@11@9@5xe" filled="f" stroked="f">
+              <v:shapetype w14:anchorId="70BA37E8" id="_x0000_t75" coordsize="21600,21600" o:spt="75" o:preferrelative="t" path="m@4@5l@4@11@9@11@9@5xe" filled="f" stroked="f">
                 <v:stroke joinstyle="miter"/>
                 <v:formulas>
                   <v:f eqn="if lineDrawn pixelLineWidth 0"/>
@@ -2785,7 +2801,7 @@
           </mc:Choice>
           <mc:Fallback>
             <w:pict>
-              <v:shape w14:anchorId="3AD8FC70" id="Ink 42" o:spid="_x0000_s1026" type="#_x0000_t75" style="position:absolute;margin-left:133.65pt;margin-top:28.05pt;width:32.65pt;height:11.75pt;z-index:251683840;visibility:visible;mso-wrap-style:square;mso-wrap-distance-left:9pt;mso-wrap-distance-top:0;mso-wrap-distance-right:9pt;mso-wrap-distance-bottom:0;mso-position-horizontal:absolute;mso-position-horizontal-relative:text;mso-position-vertical:absolute;mso-position-vertical-relative:text" o:gfxdata="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">
+              <v:shape w14:anchorId="1246FD13" id="Ink 42" o:spid="_x0000_s1026" type="#_x0000_t75" style="position:absolute;margin-left:133.65pt;margin-top:28.05pt;width:32.65pt;height:11.75pt;z-index:251683840;visibility:visible;mso-wrap-style:square;mso-wrap-distance-left:9pt;mso-wrap-distance-top:0;mso-wrap-distance-right:9pt;mso-wrap-distance-bottom:0;mso-position-horizontal:absolute;mso-position-horizontal-relative:text;mso-position-vertical:absolute;mso-position-vertical-relative:text" o:gfxdata="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">
                 <v:imagedata r:id="rId23" o:title=""/>
               </v:shape>
             </w:pict>
@@ -2830,7 +2846,7 @@
           </mc:Choice>
           <mc:Fallback>
             <w:pict>
-              <v:shape w14:anchorId="471E7EE1" id="Ink 33" o:spid="_x0000_s1026" type="#_x0000_t75" style="position:absolute;margin-left:203.25pt;margin-top:14.45pt;width:6.65pt;height:7.6pt;z-index:251674624;visibility:visible;mso-wrap-style:square;mso-wrap-distance-left:9pt;mso-wrap-distance-top:0;mso-wrap-distance-right:9pt;mso-wrap-distance-bottom:0;mso-position-horizontal:absolute;mso-position-horizontal-relative:text;mso-position-vertical:absolute;mso-position-vertical-relative:text" o:gfxdata="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">
+              <v:shape w14:anchorId="1007D76C" id="Ink 33" o:spid="_x0000_s1026" type="#_x0000_t75" style="position:absolute;margin-left:203.25pt;margin-top:14.45pt;width:6.65pt;height:7.6pt;z-index:251674624;visibility:visible;mso-wrap-style:square;mso-wrap-distance-left:9pt;mso-wrap-distance-top:0;mso-wrap-distance-right:9pt;mso-wrap-distance-bottom:0;mso-position-horizontal:absolute;mso-position-horizontal-relative:text;mso-position-vertical:absolute;mso-position-vertical-relative:text" o:gfxdata="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">
                 <v:imagedata r:id="rId25" o:title=""/>
               </v:shape>
             </w:pict>
@@ -2875,7 +2891,7 @@
           </mc:Choice>
           <mc:Fallback>
             <w:pict>
-              <v:shape w14:anchorId="5ED5B6BA" id="Ink 32" o:spid="_x0000_s1026" type="#_x0000_t75" style="position:absolute;margin-left:179.75pt;margin-top:9pt;width:21.1pt;height:11.9pt;z-index:251673600;visibility:visible;mso-wrap-style:square;mso-wrap-distance-left:9pt;mso-wrap-distance-top:0;mso-wrap-distance-right:9pt;mso-wrap-distance-bottom:0;mso-position-horizontal:absolute;mso-position-horizontal-relative:text;mso-position-vertical:absolute;mso-position-vertical-relative:text" o:gfxdata="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">
+              <v:shape w14:anchorId="5C2DE060" id="Ink 32" o:spid="_x0000_s1026" type="#_x0000_t75" style="position:absolute;margin-left:179.75pt;margin-top:9pt;width:21.1pt;height:11.9pt;z-index:251673600;visibility:visible;mso-wrap-style:square;mso-wrap-distance-left:9pt;mso-wrap-distance-top:0;mso-wrap-distance-right:9pt;mso-wrap-distance-bottom:0;mso-position-horizontal:absolute;mso-position-horizontal-relative:text;mso-position-vertical:absolute;mso-position-vertical-relative:text" o:gfxdata="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">
                 <v:imagedata r:id="rId27" o:title=""/>
               </v:shape>
             </w:pict>
@@ -2920,7 +2936,7 @@
           </mc:Choice>
           <mc:Fallback>
             <w:pict>
-              <v:shape w14:anchorId="328D2A2F" id="Ink 26" o:spid="_x0000_s1026" type="#_x0000_t75" style="position:absolute;margin-left:125pt;margin-top:7.3pt;width:46.7pt;height:15.2pt;z-index:251667456;visibility:visible;mso-wrap-style:square;mso-wrap-distance-left:9pt;mso-wrap-distance-top:0;mso-wrap-distance-right:9pt;mso-wrap-distance-bottom:0;mso-position-horizontal:absolute;mso-position-horizontal-relative:text;mso-position-vertical:absolute;mso-position-vertical-relative:text" o:gfxdata="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">
+              <v:shape w14:anchorId="5E806D94" id="Ink 26" o:spid="_x0000_s1026" type="#_x0000_t75" style="position:absolute;margin-left:125pt;margin-top:7.3pt;width:46.7pt;height:15.2pt;z-index:251667456;visibility:visible;mso-wrap-style:square;mso-wrap-distance-left:9pt;mso-wrap-distance-top:0;mso-wrap-distance-right:9pt;mso-wrap-distance-bottom:0;mso-position-horizontal:absolute;mso-position-horizontal-relative:text;mso-position-vertical:absolute;mso-position-vertical-relative:text" o:gfxdata="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">
                 <v:imagedata r:id="rId29" o:title=""/>
               </v:shape>
             </w:pict>
@@ -2967,7 +2983,7 @@
           </mc:Choice>
           <mc:Fallback>
             <w:pict>
-              <v:shape w14:anchorId="2C1D99EE" id="Ink 520" o:spid="_x0000_s1026" type="#_x0000_t75" style="position:absolute;margin-left:287.65pt;margin-top:.25pt;width:5.95pt;height:6.9pt;z-index:252175360;visibility:visible;mso-wrap-style:square;mso-wrap-distance-left:9pt;mso-wrap-distance-top:0;mso-wrap-distance-right:9pt;mso-wrap-distance-bottom:0;mso-position-horizontal:absolute;mso-position-horizontal-relative:text;mso-position-vertical:absolute;mso-position-vertical-relative:text" o:gfxdata="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">
+              <v:shape w14:anchorId="41DD6F3D" id="Ink 520" o:spid="_x0000_s1026" type="#_x0000_t75" style="position:absolute;margin-left:287.65pt;margin-top:.25pt;width:5.95pt;height:6.9pt;z-index:252175360;visibility:visible;mso-wrap-style:square;mso-wrap-distance-left:9pt;mso-wrap-distance-top:0;mso-wrap-distance-right:9pt;mso-wrap-distance-bottom:0;mso-position-horizontal:absolute;mso-position-horizontal-relative:text;mso-position-vertical:absolute;mso-position-vertical-relative:text" o:gfxdata="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">
                 <v:imagedata r:id="rId31" o:title=""/>
               </v:shape>
             </w:pict>
@@ -3012,7 +3028,7 @@
           </mc:Choice>
           <mc:Fallback>
             <w:pict>
-              <v:shape w14:anchorId="25EAEA16" id="Ink 519" o:spid="_x0000_s1026" type="#_x0000_t75" style="position:absolute;margin-left:230.1pt;margin-top:-.95pt;width:60pt;height:8.25pt;z-index:252174336;visibility:visible;mso-wrap-style:square;mso-wrap-distance-left:9pt;mso-wrap-distance-top:0;mso-wrap-distance-right:9pt;mso-wrap-distance-bottom:0;mso-position-horizontal:absolute;mso-position-horizontal-relative:text;mso-position-vertical:absolute;mso-position-vertical-relative:text" o:gfxdata="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">
+              <v:shape w14:anchorId="05EB9E58" id="Ink 519" o:spid="_x0000_s1026" type="#_x0000_t75" style="position:absolute;margin-left:230.1pt;margin-top:-.95pt;width:60pt;height:8.25pt;z-index:252174336;visibility:visible;mso-wrap-style:square;mso-wrap-distance-left:9pt;mso-wrap-distance-top:0;mso-wrap-distance-right:9pt;mso-wrap-distance-bottom:0;mso-position-horizontal:absolute;mso-position-horizontal-relative:text;mso-position-vertical:absolute;mso-position-vertical-relative:text" o:gfxdata="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">
                 <v:imagedata r:id="rId33" o:title=""/>
               </v:shape>
             </w:pict>
@@ -3059,7 +3075,7 @@
           </mc:Choice>
           <mc:Fallback>
             <w:pict>
-              <v:shape w14:anchorId="1E8D15D2" id="Ink 498" o:spid="_x0000_s1026" type="#_x0000_t75" style="position:absolute;margin-left:340.65pt;margin-top:103.3pt;width:161.25pt;height:28.65pt;z-index:252152832;visibility:visible;mso-wrap-style:square;mso-wrap-distance-left:9pt;mso-wrap-distance-top:0;mso-wrap-distance-right:9pt;mso-wrap-distance-bottom:0;mso-position-horizontal:absolute;mso-position-horizontal-relative:text;mso-position-vertical:absolute;mso-position-vertical-relative:text" o:gfxdata="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">
+              <v:shape w14:anchorId="461128F7" id="Ink 498" o:spid="_x0000_s1026" type="#_x0000_t75" style="position:absolute;margin-left:340.65pt;margin-top:103.3pt;width:161.25pt;height:28.65pt;z-index:252152832;visibility:visible;mso-wrap-style:square;mso-wrap-distance-left:9pt;mso-wrap-distance-top:0;mso-wrap-distance-right:9pt;mso-wrap-distance-bottom:0;mso-position-horizontal:absolute;mso-position-horizontal-relative:text;mso-position-vertical:absolute;mso-position-vertical-relative:text" o:gfxdata="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">
                 <v:imagedata r:id="rId35" o:title=""/>
               </v:shape>
             </w:pict>
@@ -3104,7 +3120,7 @@
           </mc:Choice>
           <mc:Fallback>
             <w:pict>
-              <v:shape w14:anchorId="0F7EB439" id="Ink 456" o:spid="_x0000_s1026" type="#_x0000_t75" style="position:absolute;margin-left:343.35pt;margin-top:100.7pt;width:54.95pt;height:17.05pt;z-index:252109824;visibility:visible;mso-wrap-style:square;mso-wrap-distance-left:9pt;mso-wrap-distance-top:0;mso-wrap-distance-right:9pt;mso-wrap-distance-bottom:0;mso-position-horizontal:absolute;mso-position-horizontal-relative:text;mso-position-vertical:absolute;mso-position-vertical-relative:text" o:gfxdata="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">
+              <v:shape w14:anchorId="566C1298" id="Ink 456" o:spid="_x0000_s1026" type="#_x0000_t75" style="position:absolute;margin-left:343.35pt;margin-top:100.7pt;width:54.95pt;height:17.05pt;z-index:252109824;visibility:visible;mso-wrap-style:square;mso-wrap-distance-left:9pt;mso-wrap-distance-top:0;mso-wrap-distance-right:9pt;mso-wrap-distance-bottom:0;mso-position-horizontal:absolute;mso-position-horizontal-relative:text;mso-position-vertical:absolute;mso-position-vertical-relative:text" o:gfxdata="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">
                 <v:imagedata r:id="rId37" o:title=""/>
               </v:shape>
             </w:pict>
@@ -3206,7 +3222,7 @@
           </mc:Choice>
           <mc:Fallback>
             <w:pict>
-              <v:shape w14:anchorId="03D19D1B" id="Ink 441" o:spid="_x0000_s1026" type="#_x0000_t75" style="position:absolute;margin-left:135.95pt;margin-top:156.45pt;width:88.85pt;height:24.65pt;z-index:252093440;visibility:visible;mso-wrap-style:square;mso-wrap-distance-left:9pt;mso-wrap-distance-top:0;mso-wrap-distance-right:9pt;mso-wrap-distance-bottom:0;mso-position-horizontal:absolute;mso-position-horizontal-relative:text;mso-position-vertical:absolute;mso-position-vertical-relative:text" o:gfxdata="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">
+              <v:shape w14:anchorId="3F725220" id="Ink 441" o:spid="_x0000_s1026" type="#_x0000_t75" style="position:absolute;margin-left:135.95pt;margin-top:156.45pt;width:88.85pt;height:24.65pt;z-index:252093440;visibility:visible;mso-wrap-style:square;mso-wrap-distance-left:9pt;mso-wrap-distance-top:0;mso-wrap-distance-right:9pt;mso-wrap-distance-bottom:0;mso-position-horizontal:absolute;mso-position-horizontal-relative:text;mso-position-vertical:absolute;mso-position-vertical-relative:text" o:gfxdata="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">
                 <v:imagedata r:id="rId40" o:title=""/>
               </v:shape>
             </w:pict>
@@ -3251,7 +3267,7 @@
           </mc:Choice>
           <mc:Fallback>
             <w:pict>
-              <v:shape w14:anchorId="623185ED" id="Ink 394" o:spid="_x0000_s1026" type="#_x0000_t75" style="position:absolute;margin-left:185.3pt;margin-top:255.25pt;width:51.4pt;height:19.6pt;z-index:252045312;visibility:visible;mso-wrap-style:square;mso-wrap-distance-left:9pt;mso-wrap-distance-top:0;mso-wrap-distance-right:9pt;mso-wrap-distance-bottom:0;mso-position-horizontal:absolute;mso-position-horizontal-relative:text;mso-position-vertical:absolute;mso-position-vertical-relative:text" o:gfxdata="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">
+              <v:shape w14:anchorId="723C2CF2" id="Ink 394" o:spid="_x0000_s1026" type="#_x0000_t75" style="position:absolute;margin-left:185.3pt;margin-top:255.25pt;width:51.4pt;height:19.6pt;z-index:252045312;visibility:visible;mso-wrap-style:square;mso-wrap-distance-left:9pt;mso-wrap-distance-top:0;mso-wrap-distance-right:9pt;mso-wrap-distance-bottom:0;mso-position-horizontal:absolute;mso-position-horizontal-relative:text;mso-position-vertical:absolute;mso-position-vertical-relative:text" o:gfxdata="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">
                 <v:imagedata r:id="rId42" o:title=""/>
               </v:shape>
             </w:pict>
@@ -3296,7 +3312,7 @@
           </mc:Choice>
           <mc:Fallback>
             <w:pict>
-              <v:shape w14:anchorId="4039C389" id="Ink 364" o:spid="_x0000_s1026" type="#_x0000_t75" style="position:absolute;margin-left:124.7pt;margin-top:237.55pt;width:111.55pt;height:17.45pt;z-index:252014592;visibility:visible;mso-wrap-style:square;mso-wrap-distance-left:9pt;mso-wrap-distance-top:0;mso-wrap-distance-right:9pt;mso-wrap-distance-bottom:0;mso-position-horizontal:absolute;mso-position-horizontal-relative:text;mso-position-vertical:absolute;mso-position-vertical-relative:text" o:gfxdata="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">
+              <v:shape w14:anchorId="167260A6" id="Ink 364" o:spid="_x0000_s1026" type="#_x0000_t75" style="position:absolute;margin-left:124.7pt;margin-top:237.55pt;width:111.55pt;height:17.45pt;z-index:252014592;visibility:visible;mso-wrap-style:square;mso-wrap-distance-left:9pt;mso-wrap-distance-top:0;mso-wrap-distance-right:9pt;mso-wrap-distance-bottom:0;mso-position-horizontal:absolute;mso-position-horizontal-relative:text;mso-position-vertical:absolute;mso-position-vertical-relative:text" o:gfxdata="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">
                 <v:imagedata r:id="rId44" o:title=""/>
               </v:shape>
             </w:pict>
@@ -3341,7 +3357,7 @@
           </mc:Choice>
           <mc:Fallback>
             <w:pict>
-              <v:shape w14:anchorId="02D9EAC1" id="Ink 336" o:spid="_x0000_s1026" type="#_x0000_t75" style="position:absolute;margin-left:178.05pt;margin-top:218.6pt;width:55.6pt;height:14.9pt;z-index:251985920;visibility:visible;mso-wrap-style:square;mso-wrap-distance-left:9pt;mso-wrap-distance-top:0;mso-wrap-distance-right:9pt;mso-wrap-distance-bottom:0;mso-position-horizontal:absolute;mso-position-horizontal-relative:text;mso-position-vertical:absolute;mso-position-vertical-relative:text" o:gfxdata="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">
+              <v:shape w14:anchorId="22A839ED" id="Ink 336" o:spid="_x0000_s1026" type="#_x0000_t75" style="position:absolute;margin-left:178.05pt;margin-top:218.6pt;width:55.6pt;height:14.9pt;z-index:251985920;visibility:visible;mso-wrap-style:square;mso-wrap-distance-left:9pt;mso-wrap-distance-top:0;mso-wrap-distance-right:9pt;mso-wrap-distance-bottom:0;mso-position-horizontal:absolute;mso-position-horizontal-relative:text;mso-position-vertical:absolute;mso-position-vertical-relative:text" o:gfxdata="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">
                 <v:imagedata r:id="rId46" o:title=""/>
               </v:shape>
             </w:pict>
@@ -3386,7 +3402,7 @@
           </mc:Choice>
           <mc:Fallback>
             <w:pict>
-              <v:shape w14:anchorId="6392F7F4" id="Ink 319" o:spid="_x0000_s1026" type="#_x0000_t75" style="position:absolute;margin-left:125.55pt;margin-top:222.75pt;width:45.75pt;height:17.2pt;z-index:251968512;visibility:visible;mso-wrap-style:square;mso-wrap-distance-left:9pt;mso-wrap-distance-top:0;mso-wrap-distance-right:9pt;mso-wrap-distance-bottom:0;mso-position-horizontal:absolute;mso-position-horizontal-relative:text;mso-position-vertical:absolute;mso-position-vertical-relative:text" o:gfxdata="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">
+              <v:shape w14:anchorId="7C3465CB" id="Ink 319" o:spid="_x0000_s1026" type="#_x0000_t75" style="position:absolute;margin-left:125.55pt;margin-top:222.75pt;width:45.75pt;height:17.2pt;z-index:251968512;visibility:visible;mso-wrap-style:square;mso-wrap-distance-left:9pt;mso-wrap-distance-top:0;mso-wrap-distance-right:9pt;mso-wrap-distance-bottom:0;mso-position-horizontal:absolute;mso-position-horizontal-relative:text;mso-position-vertical:absolute;mso-position-vertical-relative:text" o:gfxdata="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">
                 <v:imagedata r:id="rId48" o:title=""/>
               </v:shape>
             </w:pict>
@@ -3488,7 +3504,7 @@
           </mc:Choice>
           <mc:Fallback>
             <w:pict>
-              <v:shape w14:anchorId="6625AA09" id="Ink 307" o:spid="_x0000_s1026" type="#_x0000_t75" style="position:absolute;margin-left:164.3pt;margin-top:57.85pt;width:55.1pt;height:29pt;z-index:251955200;visibility:visible;mso-wrap-style:square;mso-wrap-distance-left:9pt;mso-wrap-distance-top:0;mso-wrap-distance-right:9pt;mso-wrap-distance-bottom:0;mso-position-horizontal:absolute;mso-position-horizontal-relative:text;mso-position-vertical:absolute;mso-position-vertical-relative:text" o:gfxdata="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">
+              <v:shape w14:anchorId="0E54223D" id="Ink 307" o:spid="_x0000_s1026" type="#_x0000_t75" style="position:absolute;margin-left:164.3pt;margin-top:57.85pt;width:55.1pt;height:29pt;z-index:251955200;visibility:visible;mso-wrap-style:square;mso-wrap-distance-left:9pt;mso-wrap-distance-top:0;mso-wrap-distance-right:9pt;mso-wrap-distance-bottom:0;mso-position-horizontal:absolute;mso-position-horizontal-relative:text;mso-position-vertical:absolute;mso-position-vertical-relative:text" o:gfxdata="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">
                 <v:imagedata r:id="rId51" o:title=""/>
               </v:shape>
             </w:pict>
@@ -3533,7 +3549,7 @@
           </mc:Choice>
           <mc:Fallback>
             <w:pict>
-              <v:shape w14:anchorId="0BD76950" id="Ink 290" o:spid="_x0000_s1026" type="#_x0000_t75" style="position:absolute;margin-left:152pt;margin-top:30.2pt;width:60.95pt;height:43.7pt;z-index:251937792;visibility:visible;mso-wrap-style:square;mso-wrap-distance-left:9pt;mso-wrap-distance-top:0;mso-wrap-distance-right:9pt;mso-wrap-distance-bottom:0;mso-position-horizontal:absolute;mso-position-horizontal-relative:text;mso-position-vertical:absolute;mso-position-vertical-relative:text" o:gfxdata="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">
+              <v:shape w14:anchorId="073DA316" id="Ink 290" o:spid="_x0000_s1026" type="#_x0000_t75" style="position:absolute;margin-left:152pt;margin-top:30.2pt;width:60.95pt;height:43.7pt;z-index:251937792;visibility:visible;mso-wrap-style:square;mso-wrap-distance-left:9pt;mso-wrap-distance-top:0;mso-wrap-distance-right:9pt;mso-wrap-distance-bottom:0;mso-position-horizontal:absolute;mso-position-horizontal-relative:text;mso-position-vertical:absolute;mso-position-vertical-relative:text" o:gfxdata="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">
                 <v:imagedata r:id="rId53" o:title=""/>
               </v:shape>
             </w:pict>
@@ -3578,7 +3594,7 @@
           </mc:Choice>
           <mc:Fallback>
             <w:pict>
-              <v:shape w14:anchorId="7FBC3E3A" id="Ink 277" o:spid="_x0000_s1026" type="#_x0000_t75" style="position:absolute;margin-left:199.65pt;margin-top:46.75pt;width:30.45pt;height:13pt;z-index:251924480;visibility:visible;mso-wrap-style:square;mso-wrap-distance-left:9pt;mso-wrap-distance-top:0;mso-wrap-distance-right:9pt;mso-wrap-distance-bottom:0;mso-position-horizontal:absolute;mso-position-horizontal-relative:text;mso-position-vertical:absolute;mso-position-vertical-relative:text" o:gfxdata="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">
+              <v:shape w14:anchorId="6862D92D" id="Ink 277" o:spid="_x0000_s1026" type="#_x0000_t75" style="position:absolute;margin-left:199.65pt;margin-top:46.75pt;width:30.45pt;height:13pt;z-index:251924480;visibility:visible;mso-wrap-style:square;mso-wrap-distance-left:9pt;mso-wrap-distance-top:0;mso-wrap-distance-right:9pt;mso-wrap-distance-bottom:0;mso-position-horizontal:absolute;mso-position-horizontal-relative:text;mso-position-vertical:absolute;mso-position-vertical-relative:text" o:gfxdata="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">
                 <v:imagedata r:id="rId55" o:title=""/>
               </v:shape>
             </w:pict>
@@ -3680,7 +3696,7 @@
           </mc:Choice>
           <mc:Fallback>
             <w:pict>
-              <v:shape w14:anchorId="6473AA72" id="Ink 235" o:spid="_x0000_s1026" type="#_x0000_t75" style="position:absolute;margin-left:370.15pt;margin-top:47.2pt;width:51.4pt;height:9.8pt;z-index:251881472;visibility:visible;mso-wrap-style:square;mso-wrap-distance-left:9pt;mso-wrap-distance-top:0;mso-wrap-distance-right:9pt;mso-wrap-distance-bottom:0;mso-position-horizontal:absolute;mso-position-horizontal-relative:text;mso-position-vertical:absolute;mso-position-vertical-relative:text" o:gfxdata="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">
+              <v:shape w14:anchorId="5442A87C" id="Ink 235" o:spid="_x0000_s1026" type="#_x0000_t75" style="position:absolute;margin-left:370.15pt;margin-top:47.2pt;width:51.4pt;height:9.8pt;z-index:251881472;visibility:visible;mso-wrap-style:square;mso-wrap-distance-left:9pt;mso-wrap-distance-top:0;mso-wrap-distance-right:9pt;mso-wrap-distance-bottom:0;mso-position-horizontal:absolute;mso-position-horizontal-relative:text;mso-position-vertical:absolute;mso-position-vertical-relative:text" o:gfxdata="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">
                 <v:imagedata r:id="rId58" o:title=""/>
               </v:shape>
             </w:pict>
@@ -3725,7 +3741,7 @@
           </mc:Choice>
           <mc:Fallback>
             <w:pict>
-              <v:shape w14:anchorId="5CB91F55" id="Ink 221" o:spid="_x0000_s1026" type="#_x0000_t75" style="position:absolute;margin-left:335.45pt;margin-top:44.9pt;width:27.55pt;height:11.45pt;z-index:251867136;visibility:visible;mso-wrap-style:square;mso-wrap-distance-left:9pt;mso-wrap-distance-top:0;mso-wrap-distance-right:9pt;mso-wrap-distance-bottom:0;mso-position-horizontal:absolute;mso-position-horizontal-relative:text;mso-position-vertical:absolute;mso-position-vertical-relative:text" o:gfxdata="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">
+              <v:shape w14:anchorId="0FBAABDD" id="Ink 221" o:spid="_x0000_s1026" type="#_x0000_t75" style="position:absolute;margin-left:335.45pt;margin-top:44.9pt;width:27.55pt;height:11.45pt;z-index:251867136;visibility:visible;mso-wrap-style:square;mso-wrap-distance-left:9pt;mso-wrap-distance-top:0;mso-wrap-distance-right:9pt;mso-wrap-distance-bottom:0;mso-position-horizontal:absolute;mso-position-horizontal-relative:text;mso-position-vertical:absolute;mso-position-vertical-relative:text" o:gfxdata="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">
                 <v:imagedata r:id="rId60" o:title=""/>
               </v:shape>
             </w:pict>
@@ -3861,7 +3877,23 @@
                 <w:sz w:val="22"/>
                 <w:szCs w:val="22"/>
               </w:rPr>
-              <w:t>The game must not have many game breaking bugs (This would ruin the players immersion and experience)</w:t>
+              <w:t xml:space="preserve">The game must not have many </w:t>
+            </w:r>
+            <w:proofErr w:type="gramStart"/>
+            <w:r>
+              <w:rPr>
+                <w:sz w:val="22"/>
+                <w:szCs w:val="22"/>
+              </w:rPr>
+              <w:t>game</w:t>
+            </w:r>
+            <w:proofErr w:type="gramEnd"/>
+            <w:r>
+              <w:rPr>
+                <w:sz w:val="22"/>
+                <w:szCs w:val="22"/>
+              </w:rPr>
+              <w:t xml:space="preserve"> breaking bugs (This would ruin the players immersion and experience)</w:t>
             </w:r>
           </w:p>
         </w:tc>
@@ -3993,7 +4025,15 @@
     </w:tbl>
     <w:p>
       <w:r>
-        <w:t>The success criteria was mostly met, as the player was able to control the character for 100% of the game unless dead, the game had the theme of journey as the player completed a journey from the first level to the last level, the player was provided with challenges that they had to overcome, specifically killing enemies and solving puzzles. The game’s assets however could have been better, more specifically the moving background should have only moved when the player moved and the map didn’t extend to the bottom of the screen, the game was intuitive and easy to use with no text included in the game. The game was targeted to an audience between 18 and 22 years old, but no one play tested it so I can not be sure if they enjoyed playing it. This game however did have some major bugs, but the game was still somewhat playable, the game as stated before had some major bugs, that ruined the players immersion. And the game did not let the player leave before having solved all puzzles in the level.</w:t>
+        <w:t xml:space="preserve">The success criteria </w:t>
+      </w:r>
+      <w:proofErr w:type="gramStart"/>
+      <w:r>
+        <w:t>was</w:t>
+      </w:r>
+      <w:proofErr w:type="gramEnd"/>
+      <w:r>
+        <w:t xml:space="preserve"> mostly met, as the player was able to control the character for 100% of the game unless dead, the game had the theme of journey as the player completed a journey from the first level to the last level, the player was provided with challenges that they had to overcome, specifically killing enemies and solving puzzles. The game’s assets however could have been better, more specifically the moving background should have only moved when the player moved and the map didn’t extend to the bottom of the screen, the game was intuitive and easy to use with no text included in the game. The game was targeted to an audience between 18 and 22 years old, but no one play tested it so I can not be sure if they enjoyed playing it. This game however did have some major bugs, but the game was still somewhat playable, the game as stated before had some major bugs, that ruined the players immersion. And the game did not let the player leave before having solved all puzzles in the level.</w:t>
       </w:r>
       <w:r>
         <w:br/>
@@ -5454,7 +5494,7 @@
   <w:rsids>
     <w:rsidRoot w:val="00CE0859"/>
     <w:rsid w:val="003C1B8A"/>
-    <w:rsid w:val="005C3988"/>
+    <w:rsid w:val="00441AC5"/>
     <w:rsid w:val="00662A60"/>
     <w:rsid w:val="00736F8F"/>
     <w:rsid w:val="007456D9"/>

</xml_diff>